<commit_message>
*: small updates to documentation
</commit_message>
<xml_diff>
--- a/docs/manuals/Versioning.docx
+++ b/docs/manuals/Versioning.docx
@@ -2,255 +2,420 @@
 <file path=word/document.xml><?xml version="1.0" encoding="utf-8"?>
 <w:document xmlns:ve="http://schemas.openxmlformats.org/markup-compatibility/2006" xmlns:o="urn:schemas-microsoft-com:office:office" xmlns:r="http://schemas.openxmlformats.org/officeDocument/2006/relationships" xmlns:m="http://schemas.openxmlformats.org/officeDocument/2006/math" xmlns:v="urn:schemas-microsoft-com:vml" xmlns:wp="http://schemas.openxmlformats.org/drawingml/2006/wordprocessingDrawing" xmlns:w10="urn:schemas-microsoft-com:office:word" xmlns:w="http://schemas.openxmlformats.org/wordprocessingml/2006/main" xmlns:wne="http://schemas.microsoft.com/office/word/2006/wordml">
   <w:body>
-    <w:tbl>
-      <w:tblPr>
-        <w:tblW w:w="5000" w:type="pct"/>
-        <w:jc w:val="center"/>
-        <w:tblBorders>
-          <w:top w:val="single" w:sz="4" w:space="0" w:color="000000"/>
-          <w:left w:val="single" w:sz="4" w:space="0" w:color="000000"/>
-          <w:bottom w:val="single" w:sz="4" w:space="0" w:color="000000"/>
-          <w:right w:val="single" w:sz="4" w:space="0" w:color="000000"/>
-          <w:insideH w:val="single" w:sz="4" w:space="0" w:color="000000"/>
-          <w:insideV w:val="single" w:sz="4" w:space="0" w:color="000000"/>
-        </w:tblBorders>
-        <w:tblLook w:val="04A0"/>
-      </w:tblPr>
-      <w:tblGrid>
-        <w:gridCol w:w="1304"/>
-        <w:gridCol w:w="6537"/>
-        <w:gridCol w:w="1636"/>
-        <w:gridCol w:w="1205"/>
-      </w:tblGrid>
-      <w:tr>
-        <w:trPr>
-          <w:jc w:val="center"/>
-        </w:trPr>
-        <w:tc>
-          <w:tcPr>
-            <w:tcW w:w="610" w:type="pct"/>
-          </w:tcPr>
-          <w:p>
-            <w:pPr>
-              <w:spacing w:after="0"/>
-              <w:rPr>
-                <w:rFonts w:asciiTheme="majorHAnsi" w:eastAsiaTheme="majorEastAsia" w:hAnsiTheme="majorHAnsi" w:cstheme="majorBidi"/>
-                <w:b/>
-                <w:bCs/>
-                <w:color w:val="365F91" w:themeColor="accent1" w:themeShade="BF"/>
-                <w:sz w:val="24"/>
-                <w:szCs w:val="24"/>
-              </w:rPr>
-            </w:pPr>
-            <w:r>
-              <w:rPr>
-                <w:rFonts w:asciiTheme="majorHAnsi" w:eastAsiaTheme="majorEastAsia" w:hAnsiTheme="majorHAnsi" w:cstheme="majorBidi"/>
-                <w:b/>
-                <w:bCs/>
-                <w:color w:val="365F91" w:themeColor="accent1" w:themeShade="BF"/>
-                <w:sz w:val="24"/>
-                <w:szCs w:val="24"/>
-              </w:rPr>
-              <w:t>Data</w:t>
-            </w:r>
-          </w:p>
-        </w:tc>
-        <w:tc>
-          <w:tcPr>
-            <w:tcW w:w="3060" w:type="pct"/>
-          </w:tcPr>
-          <w:p>
-            <w:pPr>
-              <w:spacing w:after="0"/>
-              <w:rPr>
-                <w:rFonts w:asciiTheme="majorHAnsi" w:eastAsiaTheme="majorEastAsia" w:hAnsiTheme="majorHAnsi" w:cstheme="majorBidi"/>
-                <w:b/>
-                <w:bCs/>
-                <w:color w:val="365F91" w:themeColor="accent1" w:themeShade="BF"/>
-                <w:sz w:val="24"/>
-                <w:szCs w:val="24"/>
-              </w:rPr>
-            </w:pPr>
-            <w:r>
-              <w:rPr>
-                <w:rFonts w:asciiTheme="majorHAnsi" w:eastAsiaTheme="majorEastAsia" w:hAnsiTheme="majorHAnsi" w:cstheme="majorBidi"/>
-                <w:b/>
-                <w:bCs/>
-                <w:color w:val="365F91" w:themeColor="accent1" w:themeShade="BF"/>
-                <w:sz w:val="24"/>
-                <w:szCs w:val="24"/>
-              </w:rPr>
-              <w:t>Changes</w:t>
-            </w:r>
-          </w:p>
-        </w:tc>
-        <w:tc>
-          <w:tcPr>
-            <w:tcW w:w="766" w:type="pct"/>
-          </w:tcPr>
-          <w:p>
-            <w:pPr>
-              <w:spacing w:after="0"/>
-              <w:rPr>
-                <w:sz w:val="24"/>
-                <w:szCs w:val="24"/>
-              </w:rPr>
-            </w:pPr>
-            <w:r>
-              <w:rPr>
-                <w:rFonts w:asciiTheme="majorHAnsi" w:eastAsiaTheme="majorEastAsia" w:hAnsiTheme="majorHAnsi" w:cstheme="majorBidi"/>
-                <w:b/>
-                <w:bCs/>
-                <w:color w:val="365F91" w:themeColor="accent1" w:themeShade="BF"/>
-                <w:sz w:val="24"/>
-                <w:szCs w:val="24"/>
-              </w:rPr>
-              <w:t>Reviser</w:t>
-            </w:r>
-          </w:p>
-        </w:tc>
-        <w:tc>
-          <w:tcPr>
-            <w:tcW w:w="564" w:type="pct"/>
-          </w:tcPr>
-          <w:p>
-            <w:pPr>
-              <w:spacing w:after="0"/>
-              <w:rPr>
-                <w:sz w:val="24"/>
-                <w:szCs w:val="24"/>
-              </w:rPr>
-            </w:pPr>
-          </w:p>
-        </w:tc>
-      </w:tr>
-      <w:tr>
-        <w:trPr>
-          <w:jc w:val="center"/>
-        </w:trPr>
-        <w:tc>
-          <w:tcPr>
-            <w:tcW w:w="610" w:type="pct"/>
-          </w:tcPr>
-          <w:p>
-            <w:pPr>
-              <w:spacing w:after="0"/>
-            </w:pPr>
-            <w:r>
-              <w:t>2010.</w:t>
-            </w:r>
-            <w:r>
-              <w:t>1</w:t>
-            </w:r>
-            <w:r>
-              <w:t>2</w:t>
-            </w:r>
-            <w:r>
-              <w:t>.</w:t>
-            </w:r>
-            <w:r>
-              <w:t>0</w:t>
-            </w:r>
-            <w:r>
-              <w:t>7</w:t>
-            </w:r>
-          </w:p>
-        </w:tc>
-        <w:tc>
-          <w:tcPr>
-            <w:tcW w:w="3060" w:type="pct"/>
-          </w:tcPr>
-          <w:p>
-            <w:pPr>
-              <w:spacing w:after="0"/>
-            </w:pPr>
-            <w:r>
-              <w:t>Initial</w:t>
-            </w:r>
-            <w:r>
-              <w:t xml:space="preserve"> </w:t>
-            </w:r>
-            <w:r>
-              <w:t>version</w:t>
-            </w:r>
-          </w:p>
-        </w:tc>
-        <w:tc>
-          <w:tcPr>
-            <w:tcW w:w="766" w:type="pct"/>
-          </w:tcPr>
-          <w:p>
-            <w:pPr>
-              <w:spacing w:after="0"/>
-            </w:pPr>
-            <w:r>
-              <w:t>Jurgen</w:t>
-            </w:r>
-          </w:p>
-        </w:tc>
-        <w:tc>
-          <w:tcPr>
-            <w:tcW w:w="564" w:type="pct"/>
-          </w:tcPr>
-          <w:p>
-            <w:pPr>
-              <w:spacing w:after="0"/>
-            </w:pPr>
-          </w:p>
-        </w:tc>
-      </w:tr>
-      <w:tr>
-        <w:trPr>
-          <w:jc w:val="center"/>
-        </w:trPr>
-        <w:tc>
-          <w:tcPr>
-            <w:tcW w:w="610" w:type="pct"/>
-          </w:tcPr>
-          <w:p>
-            <w:pPr>
-              <w:spacing w:after="0"/>
-            </w:pPr>
-          </w:p>
-        </w:tc>
-        <w:tc>
-          <w:tcPr>
-            <w:tcW w:w="3060" w:type="pct"/>
-          </w:tcPr>
-          <w:p>
-            <w:pPr>
-              <w:spacing w:after="0"/>
-            </w:pPr>
-          </w:p>
-        </w:tc>
-        <w:tc>
-          <w:tcPr>
-            <w:tcW w:w="766" w:type="pct"/>
-          </w:tcPr>
-          <w:p>
-            <w:pPr>
-              <w:spacing w:after="0"/>
-            </w:pPr>
-          </w:p>
-        </w:tc>
-        <w:tc>
-          <w:tcPr>
-            <w:tcW w:w="564" w:type="pct"/>
-          </w:tcPr>
-          <w:p>
-            <w:pPr>
-              <w:spacing w:after="0"/>
-            </w:pPr>
-          </w:p>
-        </w:tc>
-      </w:tr>
-    </w:tbl>
+    <w:sdt>
+      <w:sdtPr>
+        <w:id w:val="109780946"/>
+        <w:docPartObj>
+          <w:docPartGallery w:val="Cover Pages"/>
+          <w:docPartUnique/>
+        </w:docPartObj>
+      </w:sdtPr>
+      <w:sdtContent>
+        <w:p>
+          <w:r>
+            <w:rPr>
+              <w:noProof/>
+              <w:lang w:eastAsia="zh-TW"/>
+            </w:rPr>
+            <w:pict>
+              <v:group id="_x0000_s1029" style="position:absolute;margin-left:0;margin-top:0;width:467.95pt;height:388.8pt;z-index:251661312;mso-width-percent:1000;mso-height-percent:600;mso-position-horizontal:center;mso-position-horizontal-relative:margin;mso-position-vertical:top;mso-position-vertical-relative:margin;mso-width-percent:1000;mso-height-percent:600;mso-width-relative:margin;mso-height-relative:margin" coordorigin="1800,1440" coordsize="8639,9072" o:allowincell="f">
+                <v:rect id="_x0000_s1030" style="position:absolute;left:1800;top:1440;width:8639;height:9072;mso-width-percent:1000;mso-height-percent:700;mso-position-horizontal:center;mso-position-horizontal-relative:margin;mso-position-vertical:top;mso-position-vertical-relative:margin;mso-width-percent:1000;mso-height-percent:700;mso-width-relative:margin;mso-height-relative:margin;v-text-anchor:bottom" fillcolor="black [3213]" stroked="f">
+                  <v:textbox style="mso-next-textbox:#_x0000_s1030" inset="18pt,,108pt,0">
+                    <w:txbxContent>
+                      <w:sdt>
+                        <w:sdtPr>
+                          <w:rPr>
+                            <w:rFonts w:asciiTheme="majorHAnsi" w:eastAsiaTheme="majorEastAsia" w:hAnsiTheme="majorHAnsi" w:cstheme="majorBidi"/>
+                            <w:sz w:val="84"/>
+                            <w:szCs w:val="84"/>
+                          </w:rPr>
+                          <w:alias w:val="Title"/>
+                          <w:id w:val="17581680"/>
+                          <w:placeholder>
+                            <w:docPart w:val="F102B2D33BC149828C203BB9467FF1A7"/>
+                          </w:placeholder>
+                          <w:dataBinding w:prefixMappings="xmlns:ns0='http://schemas.openxmlformats.org/package/2006/metadata/core-properties' xmlns:ns1='http://purl.org/dc/elements/1.1/'" w:xpath="/ns0:coreProperties[1]/ns1:title[1]" w:storeItemID="{6C3C8BC8-F283-45AE-878A-BAB7291924A1}"/>
+                          <w:text/>
+                        </w:sdtPr>
+                        <w:sdtContent>
+                          <w:p>
+                            <w:pPr>
+                              <w:pStyle w:val="NoSpacing"/>
+                              <w:rPr>
+                                <w:rFonts w:asciiTheme="majorHAnsi" w:eastAsiaTheme="majorEastAsia" w:hAnsiTheme="majorHAnsi" w:cstheme="majorBidi"/>
+                                <w:sz w:val="84"/>
+                                <w:szCs w:val="84"/>
+                              </w:rPr>
+                            </w:pPr>
+                            <w:r>
+                              <w:rPr>
+                                <w:rFonts w:asciiTheme="majorHAnsi" w:eastAsiaTheme="majorEastAsia" w:hAnsiTheme="majorHAnsi" w:cstheme="majorBidi"/>
+                                <w:sz w:val="84"/>
+                                <w:szCs w:val="84"/>
+                              </w:rPr>
+                              <w:t>XCode: Versioning</w:t>
+                            </w:r>
+                          </w:p>
+                        </w:sdtContent>
+                      </w:sdt>
+                    </w:txbxContent>
+                  </v:textbox>
+                </v:rect>
+                <v:group id="_x0000_s1031" style="position:absolute;left:8934;top:9125;width:1349;height:1123;rotation:90;mso-position-horizontal-relative:margin;mso-position-vertical-relative:margin" coordorigin="10217,9410" coordsize="1566,590">
+                  <v:shapetype id="_x0000_t55" coordsize="21600,21600" o:spt="55" adj="16200" path="m@0,l,0@1,10800,,21600@0,21600,21600,10800xe">
+                    <v:stroke joinstyle="miter"/>
+                    <v:formulas>
+                      <v:f eqn="val #0"/>
+                      <v:f eqn="sum 21600 0 @0"/>
+                      <v:f eqn="prod #0 1 2"/>
+                    </v:formulas>
+                    <v:path o:connecttype="custom" o:connectlocs="@2,0;@1,10800;@2,21600;21600,10800" o:connectangles="270,180,90,0" textboxrect="0,0,10800,21600;0,0,16200,21600;0,0,21600,21600"/>
+                    <v:handles>
+                      <v:h position="#0,topLeft" xrange="0,21600"/>
+                    </v:handles>
+                  </v:shapetype>
+                  <v:shape id="_x0000_s1032" type="#_x0000_t55" style="position:absolute;left:11101;top:9410;width:682;height:590" adj="7304" fillcolor="#4f81bd [3204]" stroked="f" strokecolor="white [3212]">
+                    <v:fill color2="#243f60 [1604]" angle="-135" focus="100%" type="gradient"/>
+                  </v:shape>
+                  <v:shape id="_x0000_s1033" type="#_x0000_t55" style="position:absolute;left:10659;top:9410;width:682;height:590" adj="7304" fillcolor="#4f81bd [3204]" stroked="f" strokecolor="white [3212]">
+                    <v:fill color2="#243f60 [1604]" angle="-135" focus="100%" type="gradient"/>
+                  </v:shape>
+                  <v:shape id="_x0000_s1034" type="#_x0000_t55" style="position:absolute;left:10217;top:9410;width:682;height:590" adj="7304" fillcolor="#4f81bd [3204]" stroked="f" strokecolor="white [3212]">
+                    <v:fill color2="#243f60 [1604]" angle="-135" focus="100%" type="gradient"/>
+                  </v:shape>
+                </v:group>
+                <w10:wrap anchorx="margin" anchory="margin"/>
+              </v:group>
+            </w:pict>
+          </w:r>
+        </w:p>
+        <w:p>
+          <w:r>
+            <w:rPr>
+              <w:noProof/>
+              <w:lang w:eastAsia="zh-TW"/>
+            </w:rPr>
+            <w:pict>
+              <v:group id="_x0000_s1026" style="position:absolute;margin-left:0;margin-top:468.9pt;width:467.95pt;height:291.6pt;z-index:251660288;mso-width-percent:1000;mso-height-percent:450;mso-top-percent:600;mso-position-horizontal:center;mso-position-horizontal-relative:margin;mso-position-vertical-relative:margin;mso-width-percent:1000;mso-height-percent:450;mso-top-percent:600;mso-width-relative:margin;mso-height-relative:margin" coordorigin="1800,10512" coordsize="8639,3888" o:allowincell="f">
+                <v:rect id="_x0000_s1027" style="position:absolute;left:1800;top:10512;width:3456;height:3888;mso-width-percent:400;mso-height-percent:300;mso-position-horizontal:left;mso-position-horizontal-relative:margin;mso-position-vertical:bottom;mso-position-vertical-relative:margin;mso-width-percent:400;mso-height-percent:300;mso-width-relative:margin;mso-height-relative:margin;v-text-anchor:bottom" filled="f" fillcolor="#c0504d [3205]" stroked="f" strokecolor="white [3212]" strokeweight="1.5pt">
+                  <v:textbox style="mso-next-textbox:#_x0000_s1027" inset="0">
+                    <w:txbxContent>
+                      <w:sdt>
+                        <w:sdtPr>
+                          <w:rPr>
+                            <w:b/>
+                            <w:bCs/>
+                            <w:color w:val="7BA0CD" w:themeColor="accent1" w:themeTint="BF"/>
+                            <w:spacing w:val="60"/>
+                            <w:sz w:val="20"/>
+                            <w:szCs w:val="20"/>
+                          </w:rPr>
+                          <w:alias w:val="Company"/>
+                          <w:id w:val="17581699"/>
+                          <w:placeholder>
+                            <w:docPart w:val="E93FED7BB3DC4D91B33B2F80DA76E134"/>
+                          </w:placeholder>
+                          <w:showingPlcHdr/>
+                          <w:dataBinding w:prefixMappings="xmlns:ns0='http://schemas.openxmlformats.org/officeDocument/2006/extended-properties'" w:xpath="/ns0:Properties[1]/ns0:Company[1]" w:storeItemID="{6668398D-A668-4E3E-A5EB-62B293D839F1}"/>
+                          <w:text/>
+                        </w:sdtPr>
+                        <w:sdtContent>
+                          <w:p>
+                            <w:pPr>
+                              <w:jc w:val="right"/>
+                              <w:rPr>
+                                <w:b/>
+                                <w:bCs/>
+                                <w:color w:val="7BA0CD" w:themeColor="accent1" w:themeTint="BF"/>
+                                <w:spacing w:val="60"/>
+                                <w:sz w:val="20"/>
+                                <w:szCs w:val="20"/>
+                              </w:rPr>
+                            </w:pPr>
+                            <w:r>
+                              <w:rPr>
+                                <w:b/>
+                                <w:bCs/>
+                                <w:color w:val="7BA0CD" w:themeColor="accent1" w:themeTint="BF"/>
+                                <w:spacing w:val="60"/>
+                                <w:sz w:val="20"/>
+                                <w:szCs w:val="20"/>
+                              </w:rPr>
+                              <w:t>[Type the company name]</w:t>
+                            </w:r>
+                          </w:p>
+                        </w:sdtContent>
+                      </w:sdt>
+                      <w:sdt>
+                        <w:sdtPr>
+                          <w:rPr>
+                            <w:b/>
+                            <w:bCs/>
+                            <w:color w:val="7BA0CD" w:themeColor="accent1" w:themeTint="BF"/>
+                            <w:spacing w:val="60"/>
+                            <w:sz w:val="20"/>
+                            <w:szCs w:val="20"/>
+                          </w:rPr>
+                          <w:alias w:val="Address"/>
+                          <w:id w:val="17581704"/>
+                          <w:placeholder>
+                            <w:docPart w:val="C36AC30BDC6943D1B51DF6BA7BE6209D"/>
+                          </w:placeholder>
+                          <w:showingPlcHdr/>
+                          <w:dataBinding w:prefixMappings="xmlns:ns0='http://schemas.microsoft.com/office/2006/coverPageProps'" w:xpath="/ns0:CoverPageProperties[1]/ns0:CompanyAddress[1]" w:storeItemID="{55AF091B-3C7A-41E3-B477-F2FDAA23CFDA}"/>
+                          <w:text w:multiLine="1"/>
+                        </w:sdtPr>
+                        <w:sdtContent>
+                          <w:p>
+                            <w:pPr>
+                              <w:jc w:val="right"/>
+                              <w:rPr>
+                                <w:b/>
+                                <w:bCs/>
+                                <w:color w:val="7BA0CD" w:themeColor="accent1" w:themeTint="BF"/>
+                                <w:spacing w:val="60"/>
+                                <w:sz w:val="20"/>
+                                <w:szCs w:val="20"/>
+                              </w:rPr>
+                            </w:pPr>
+                            <w:r>
+                              <w:rPr>
+                                <w:b/>
+                                <w:bCs/>
+                                <w:color w:val="7BA0CD" w:themeColor="accent1" w:themeTint="BF"/>
+                                <w:spacing w:val="60"/>
+                                <w:sz w:val="20"/>
+                                <w:szCs w:val="20"/>
+                              </w:rPr>
+                              <w:t>[Type the company address]</w:t>
+                            </w:r>
+                          </w:p>
+                        </w:sdtContent>
+                      </w:sdt>
+                      <w:sdt>
+                        <w:sdtPr>
+                          <w:rPr>
+                            <w:b/>
+                            <w:bCs/>
+                            <w:color w:val="7BA0CD" w:themeColor="accent1" w:themeTint="BF"/>
+                            <w:spacing w:val="60"/>
+                            <w:sz w:val="20"/>
+                            <w:szCs w:val="20"/>
+                          </w:rPr>
+                          <w:alias w:val="Phone"/>
+                          <w:id w:val="17581711"/>
+                          <w:placeholder>
+                            <w:docPart w:val="B5C597C6D18049E89731FEFCE70810F7"/>
+                          </w:placeholder>
+                          <w:showingPlcHdr/>
+                          <w:dataBinding w:prefixMappings="xmlns:ns0='http://schemas.microsoft.com/office/2006/coverPageProps'" w:xpath="/ns0:CoverPageProperties[1]/ns0:CompanyPhone[1]" w:storeItemID="{55AF091B-3C7A-41E3-B477-F2FDAA23CFDA}"/>
+                          <w:text/>
+                        </w:sdtPr>
+                        <w:sdtContent>
+                          <w:p>
+                            <w:pPr>
+                              <w:jc w:val="right"/>
+                              <w:rPr>
+                                <w:b/>
+                                <w:bCs/>
+                                <w:color w:val="7BA0CD" w:themeColor="accent1" w:themeTint="BF"/>
+                                <w:spacing w:val="60"/>
+                                <w:sz w:val="20"/>
+                                <w:szCs w:val="20"/>
+                              </w:rPr>
+                            </w:pPr>
+                            <w:r>
+                              <w:rPr>
+                                <w:b/>
+                                <w:bCs/>
+                                <w:color w:val="7BA0CD" w:themeColor="accent1" w:themeTint="BF"/>
+                                <w:spacing w:val="60"/>
+                                <w:sz w:val="20"/>
+                                <w:szCs w:val="20"/>
+                              </w:rPr>
+                              <w:t>[Type the phone number]</w:t>
+                            </w:r>
+                          </w:p>
+                        </w:sdtContent>
+                      </w:sdt>
+                      <w:sdt>
+                        <w:sdtPr>
+                          <w:rPr>
+                            <w:b/>
+                            <w:bCs/>
+                            <w:color w:val="7BA0CD" w:themeColor="accent1" w:themeTint="BF"/>
+                            <w:spacing w:val="60"/>
+                            <w:sz w:val="20"/>
+                            <w:szCs w:val="20"/>
+                          </w:rPr>
+                          <w:alias w:val="Fax"/>
+                          <w:id w:val="17581717"/>
+                          <w:placeholder>
+                            <w:docPart w:val="5EF5F57C0E3148278C3F25949EBD1ECF"/>
+                          </w:placeholder>
+                          <w:showingPlcHdr/>
+                          <w:dataBinding w:prefixMappings="xmlns:ns0='http://schemas.microsoft.com/office/2006/coverPageProps'" w:xpath="/ns0:CoverPageProperties[1]/ns0:CompanyFax[1]" w:storeItemID="{55AF091B-3C7A-41E3-B477-F2FDAA23CFDA}"/>
+                          <w:text/>
+                        </w:sdtPr>
+                        <w:sdtContent>
+                          <w:p>
+                            <w:pPr>
+                              <w:jc w:val="right"/>
+                              <w:rPr>
+                                <w:b/>
+                                <w:bCs/>
+                                <w:color w:val="7BA0CD" w:themeColor="accent1" w:themeTint="BF"/>
+                                <w:spacing w:val="60"/>
+                                <w:sz w:val="20"/>
+                                <w:szCs w:val="20"/>
+                              </w:rPr>
+                            </w:pPr>
+                            <w:r>
+                              <w:rPr>
+                                <w:b/>
+                                <w:bCs/>
+                                <w:color w:val="7BA0CD" w:themeColor="accent1" w:themeTint="BF"/>
+                                <w:spacing w:val="60"/>
+                                <w:sz w:val="20"/>
+                                <w:szCs w:val="20"/>
+                              </w:rPr>
+                              <w:t>[Type the fax number]</w:t>
+                            </w:r>
+                          </w:p>
+                        </w:sdtContent>
+                      </w:sdt>
+                      <w:sdt>
+                        <w:sdtPr>
+                          <w:rPr>
+                            <w:b/>
+                            <w:bCs/>
+                            <w:color w:val="7BA0CD" w:themeColor="accent1" w:themeTint="BF"/>
+                            <w:spacing w:val="60"/>
+                            <w:sz w:val="20"/>
+                            <w:szCs w:val="20"/>
+                          </w:rPr>
+                          <w:alias w:val="Date"/>
+                          <w:id w:val="17581723"/>
+                          <w:placeholder>
+                            <w:docPart w:val="220742236CD845CDB9221EA9F059FE3E"/>
+                          </w:placeholder>
+                          <w:showingPlcHdr/>
+                          <w:dataBinding w:prefixMappings="xmlns:ns0='http://schemas.microsoft.com/office/2006/coverPageProps'" w:xpath="/ns0:CoverPageProperties[1]/ns0:PublishDate[1]" w:storeItemID="{55AF091B-3C7A-41E3-B477-F2FDAA23CFDA}"/>
+                          <w:date>
+                            <w:lid w:val="en-US"/>
+                            <w:storeMappedDataAs w:val="dateTime"/>
+                            <w:calendar w:val="gregorian"/>
+                          </w:date>
+                        </w:sdtPr>
+                        <w:sdtContent>
+                          <w:p>
+                            <w:pPr>
+                              <w:jc w:val="right"/>
+                              <w:rPr>
+                                <w:b/>
+                                <w:bCs/>
+                                <w:color w:val="7BA0CD" w:themeColor="accent1" w:themeTint="BF"/>
+                                <w:spacing w:val="60"/>
+                                <w:sz w:val="20"/>
+                                <w:szCs w:val="20"/>
+                              </w:rPr>
+                            </w:pPr>
+                            <w:r>
+                              <w:rPr>
+                                <w:b/>
+                                <w:bCs/>
+                                <w:color w:val="7BA0CD" w:themeColor="accent1" w:themeTint="BF"/>
+                                <w:spacing w:val="60"/>
+                                <w:sz w:val="20"/>
+                                <w:szCs w:val="20"/>
+                              </w:rPr>
+                              <w:t>[Pick the date]</w:t>
+                            </w:r>
+                          </w:p>
+                        </w:sdtContent>
+                      </w:sdt>
+                    </w:txbxContent>
+                  </v:textbox>
+                </v:rect>
+                <v:rect id="_x0000_s1028" style="position:absolute;left:5259;top:10512;width:5180;height:3888;mso-width-percent:600;mso-height-percent:300;mso-position-horizontal:center;mso-position-horizontal-relative:margin;mso-position-vertical:bottom;mso-position-vertical-relative:margin;mso-width-percent:600;mso-height-percent:300;mso-width-relative:margin;mso-height-relative:margin" o:allowincell="f" filled="f" stroked="f">
+                  <v:textbox style="mso-next-textbox:#_x0000_s1028">
+                    <w:txbxContent>
+                      <w:p>
+                        <w:pPr>
+                          <w:rPr>
+                            <w:rFonts w:asciiTheme="majorHAnsi" w:eastAsiaTheme="majorEastAsia" w:hAnsiTheme="majorHAnsi" w:cstheme="majorBidi"/>
+                            <w:color w:val="808080" w:themeColor="text1" w:themeTint="7F"/>
+                            <w:sz w:val="40"/>
+                            <w:szCs w:val="40"/>
+                          </w:rPr>
+                        </w:pPr>
+                        <w:r>
+                          <w:rPr>
+                            <w:rFonts w:asciiTheme="majorHAnsi" w:eastAsiaTheme="majorEastAsia" w:hAnsiTheme="majorHAnsi" w:cstheme="majorBidi"/>
+                            <w:color w:val="808080" w:themeColor="text1" w:themeTint="7F"/>
+                            <w:sz w:val="40"/>
+                            <w:szCs w:val="40"/>
+                          </w:rPr>
+                          <w:t>Jurgen</w:t>
+                        </w:r>
+                      </w:p>
+                      <w:sdt>
+                        <w:sdtPr>
+                          <w:rPr>
+                            <w:color w:val="808080" w:themeColor="text1" w:themeTint="7F"/>
+                          </w:rPr>
+                          <w:alias w:val="Abstract"/>
+                          <w:id w:val="17581693"/>
+                          <w:placeholder>
+                            <w:docPart w:val="C84D1CBF02F9434DBD9884C7D6C9B394"/>
+                          </w:placeholder>
+                          <w:dataBinding w:prefixMappings="xmlns:ns0='http://schemas.microsoft.com/office/2006/coverPageProps'" w:xpath="/ns0:CoverPageProperties[1]/ns0:Abstract[1]" w:storeItemID="{55AF091B-3C7A-41E3-B477-F2FDAA23CFDA}"/>
+                          <w:text/>
+                        </w:sdtPr>
+                        <w:sdtContent>
+                          <w:p>
+                            <w:pPr>
+                              <w:rPr>
+                                <w:color w:val="808080" w:themeColor="text1" w:themeTint="7F"/>
+                              </w:rPr>
+                            </w:pPr>
+                            <w:r>
+                              <w:rPr>
+                                <w:color w:val="808080" w:themeColor="text1" w:themeTint="7F"/>
+                              </w:rPr>
+                              <w:t>A description of versioning</w:t>
+                            </w:r>
+                          </w:p>
+                        </w:sdtContent>
+                      </w:sdt>
+                      <w:p>
+                        <w:pPr>
+                          <w:rPr>
+                            <w:color w:val="808080" w:themeColor="text1" w:themeTint="7F"/>
+                          </w:rPr>
+                        </w:pPr>
+                      </w:p>
+                    </w:txbxContent>
+                  </v:textbox>
+                </v:rect>
+                <w10:wrap anchorx="margin" anchory="margin"/>
+              </v:group>
+            </w:pict>
+          </w:r>
+        </w:p>
+        <w:p>
+          <w:r>
+            <w:br w:type="page"/>
+          </w:r>
+        </w:p>
+      </w:sdtContent>
+    </w:sdt>
     <w:p>
       <w:pPr>
         <w:pStyle w:val="Heading1"/>
-        <w:spacing w:after="0"/>
-      </w:pPr>
-      <w:r>
+      </w:pPr>
+      <w:r>
+        <w:lastRenderedPageBreak/>
         <w:t>Purpose</w:t>
       </w:r>
       <w:r>
@@ -629,6 +794,9 @@
       <w:r>
         <w:t>Database</w:t>
       </w:r>
+      <w:r>
+        <w:t xml:space="preserve"> (preliminary)</w:t>
+      </w:r>
     </w:p>
     <w:p>
       <w:pPr>
@@ -851,7 +1019,6 @@
         <w:spacing w:after="0"/>
       </w:pPr>
       <w:r>
-        <w:lastRenderedPageBreak/>
         <w:t xml:space="preserve">Using Mercurial we can now get the list of public versions (deploy), for the local versions (install) we need to introduce a build number, so the local versioning becomes Platform.Major.Minor.Fix.Build. </w:t>
       </w:r>
       <w:r>
@@ -1685,7 +1852,7 @@
         <w:t>e</w:t>
       </w:r>
       <w:r>
-        <w:t>eded</w:t>
+        <w:t>ded</w:t>
       </w:r>
       <w:r>
         <w:t xml:space="preserve"> </w:t>
@@ -3539,8 +3706,6 @@
           <w:b/>
           <w:bCs/>
           <w:color w:val="943634" w:themeColor="accent2" w:themeShade="BF"/>
-          <w:sz w:val="22"/>
-          <w:szCs w:val="22"/>
         </w:rPr>
       </w:pPr>
       <w:r>
@@ -3549,8 +3714,6 @@
           <w:b/>
           <w:bCs/>
           <w:color w:val="943634" w:themeColor="accent2" w:themeShade="BF"/>
-          <w:sz w:val="22"/>
-          <w:szCs w:val="22"/>
         </w:rPr>
         <w:br w:type="page"/>
       </w:r>
@@ -5376,7 +5539,6 @@
         <w:spacing w:after="0"/>
       </w:pPr>
       <w:r>
-        <w:lastRenderedPageBreak/>
         <w:t xml:space="preserve">1.0 </w:t>
       </w:r>
       <w:r>
@@ -5441,6 +5603,7 @@
         <w:spacing w:after="0"/>
       </w:pPr>
       <w:r>
+        <w:lastRenderedPageBreak/>
         <w:t>1.0-alpha-10</w:t>
       </w:r>
       <w:r>
@@ -6137,10 +6300,11 @@
       </w:r>
     </w:p>
     <w:sectPr>
-      <w:headerReference w:type="default" r:id="rId7"/>
+      <w:headerReference w:type="default" r:id="rId8"/>
       <w:pgSz w:w="11906" w:h="16838"/>
       <w:pgMar w:top="720" w:right="720" w:bottom="720" w:left="720" w:header="851" w:footer="992" w:gutter="0"/>
       <w:cols w:space="425"/>
+      <w:titlePg/>
       <w:docGrid w:type="lines" w:linePitch="312"/>
     </w:sectPr>
   </w:body>
@@ -6231,7 +6395,7 @@
             <w:b/>
             <w:noProof/>
           </w:rPr>
-          <w:t>1</w:t>
+          <w:t>2</w:t>
         </w:r>
         <w:r>
           <w:rPr>
@@ -6271,7 +6435,7 @@
             <w:b/>
             <w:noProof/>
           </w:rPr>
-          <w:t>5</w:t>
+          <w:t>6</w:t>
         </w:r>
         <w:r>
           <w:rPr>
@@ -11001,7 +11165,7 @@
     </w:rPrDefault>
     <w:pPrDefault>
       <w:pPr>
-        <w:spacing w:after="200" w:line="288" w:lineRule="auto"/>
+        <w:spacing w:after="200" w:line="276" w:lineRule="auto"/>
       </w:pPr>
     </w:pPrDefault>
   </w:docDefaults>
@@ -11147,13 +11311,7 @@
   <w:style w:type="paragraph" w:default="1" w:styleId="Normal">
     <w:name w:val="Normal"/>
     <w:qFormat/>
-    <w:rsid w:val="00C67613"/>
-    <w:rPr>
-      <w:i/>
-      <w:iCs/>
-      <w:sz w:val="20"/>
-      <w:szCs w:val="20"/>
-    </w:rPr>
+    <w:rsid w:val="00A05C23"/>
   </w:style>
   <w:style w:type="paragraph" w:styleId="Heading1">
     <w:name w:val="heading 1"/>
@@ -11162,26 +11320,20 @@
     <w:link w:val="Heading1Char"/>
     <w:uiPriority w:val="9"/>
     <w:qFormat/>
-    <w:rsid w:val="009A28B2"/>
+    <w:rsid w:val="00A05C23"/>
     <w:pPr>
-      <w:pBdr>
-        <w:top w:val="single" w:sz="8" w:space="0" w:color="C0504D" w:themeColor="accent2"/>
-        <w:left w:val="single" w:sz="8" w:space="0" w:color="C0504D" w:themeColor="accent2"/>
-        <w:bottom w:val="single" w:sz="8" w:space="0" w:color="C0504D" w:themeColor="accent2"/>
-        <w:right w:val="single" w:sz="8" w:space="0" w:color="C0504D" w:themeColor="accent2"/>
-      </w:pBdr>
-      <w:shd w:val="clear" w:color="auto" w:fill="F2DBDB" w:themeFill="accent2" w:themeFillTint="33"/>
-      <w:spacing w:before="480" w:after="100" w:line="269" w:lineRule="auto"/>
-      <w:contextualSpacing/>
+      <w:keepNext/>
+      <w:keepLines/>
+      <w:spacing w:before="480" w:after="0"/>
       <w:outlineLvl w:val="0"/>
     </w:pPr>
     <w:rPr>
       <w:rFonts w:asciiTheme="majorHAnsi" w:eastAsiaTheme="majorEastAsia" w:hAnsiTheme="majorHAnsi" w:cstheme="majorBidi"/>
       <w:b/>
       <w:bCs/>
-      <w:color w:val="622423" w:themeColor="accent2" w:themeShade="7F"/>
-      <w:sz w:val="22"/>
-      <w:szCs w:val="22"/>
+      <w:color w:val="365F91" w:themeColor="accent1" w:themeShade="BF"/>
+      <w:sz w:val="28"/>
+      <w:szCs w:val="28"/>
     </w:rPr>
   </w:style>
   <w:style w:type="paragraph" w:styleId="Heading2">
@@ -11192,26 +11344,20 @@
     <w:uiPriority w:val="9"/>
     <w:unhideWhenUsed/>
     <w:qFormat/>
-    <w:rsid w:val="009A28B2"/>
+    <w:rsid w:val="00A05C23"/>
     <w:pPr>
-      <w:pBdr>
-        <w:top w:val="single" w:sz="4" w:space="0" w:color="C0504D" w:themeColor="accent2"/>
-        <w:left w:val="single" w:sz="48" w:space="2" w:color="C0504D" w:themeColor="accent2"/>
-        <w:bottom w:val="single" w:sz="4" w:space="0" w:color="C0504D" w:themeColor="accent2"/>
-        <w:right w:val="single" w:sz="4" w:space="4" w:color="C0504D" w:themeColor="accent2"/>
-      </w:pBdr>
-      <w:spacing w:before="200" w:after="100" w:line="269" w:lineRule="auto"/>
-      <w:ind w:left="144"/>
-      <w:contextualSpacing/>
+      <w:keepNext/>
+      <w:keepLines/>
+      <w:spacing w:before="200" w:after="0"/>
       <w:outlineLvl w:val="1"/>
     </w:pPr>
     <w:rPr>
       <w:rFonts w:asciiTheme="majorHAnsi" w:eastAsiaTheme="majorEastAsia" w:hAnsiTheme="majorHAnsi" w:cstheme="majorBidi"/>
       <w:b/>
       <w:bCs/>
-      <w:color w:val="943634" w:themeColor="accent2" w:themeShade="BF"/>
-      <w:sz w:val="22"/>
-      <w:szCs w:val="22"/>
+      <w:color w:val="4F81BD" w:themeColor="accent1"/>
+      <w:sz w:val="26"/>
+      <w:szCs w:val="26"/>
     </w:rPr>
   </w:style>
   <w:style w:type="paragraph" w:styleId="Heading3">
@@ -11223,24 +11369,18 @@
     <w:unhideWhenUsed/>
     <w:qFormat/>
     <w:locked/>
-    <w:rsid w:val="009A28B2"/>
+    <w:rsid w:val="00A05C23"/>
     <w:pPr>
-      <w:pBdr>
-        <w:left w:val="single" w:sz="48" w:space="2" w:color="C0504D" w:themeColor="accent2"/>
-        <w:bottom w:val="single" w:sz="4" w:space="0" w:color="C0504D" w:themeColor="accent2"/>
-      </w:pBdr>
-      <w:spacing w:before="200" w:after="100" w:line="240" w:lineRule="auto"/>
-      <w:ind w:left="144"/>
-      <w:contextualSpacing/>
+      <w:keepNext/>
+      <w:keepLines/>
+      <w:spacing w:before="200" w:after="0"/>
       <w:outlineLvl w:val="2"/>
     </w:pPr>
     <w:rPr>
       <w:rFonts w:asciiTheme="majorHAnsi" w:eastAsiaTheme="majorEastAsia" w:hAnsiTheme="majorHAnsi" w:cstheme="majorBidi"/>
       <w:b/>
       <w:bCs/>
-      <w:color w:val="943634" w:themeColor="accent2" w:themeShade="BF"/>
-      <w:sz w:val="22"/>
-      <w:szCs w:val="22"/>
+      <w:color w:val="4F81BD" w:themeColor="accent1"/>
     </w:rPr>
   </w:style>
   <w:style w:type="paragraph" w:styleId="Heading4">
@@ -11252,24 +11392,20 @@
     <w:unhideWhenUsed/>
     <w:qFormat/>
     <w:locked/>
-    <w:rsid w:val="009A28B2"/>
+    <w:rsid w:val="00A05C23"/>
     <w:pPr>
-      <w:pBdr>
-        <w:left w:val="single" w:sz="4" w:space="2" w:color="C0504D" w:themeColor="accent2"/>
-        <w:bottom w:val="single" w:sz="4" w:space="2" w:color="C0504D" w:themeColor="accent2"/>
-      </w:pBdr>
-      <w:spacing w:before="200" w:after="100" w:line="240" w:lineRule="auto"/>
-      <w:ind w:left="86"/>
-      <w:contextualSpacing/>
+      <w:keepNext/>
+      <w:keepLines/>
+      <w:spacing w:before="200" w:after="0"/>
       <w:outlineLvl w:val="3"/>
     </w:pPr>
     <w:rPr>
       <w:rFonts w:asciiTheme="majorHAnsi" w:eastAsiaTheme="majorEastAsia" w:hAnsiTheme="majorHAnsi" w:cstheme="majorBidi"/>
       <w:b/>
       <w:bCs/>
-      <w:color w:val="943634" w:themeColor="accent2" w:themeShade="BF"/>
-      <w:sz w:val="22"/>
-      <w:szCs w:val="22"/>
+      <w:i/>
+      <w:iCs/>
+      <w:color w:val="4F81BD" w:themeColor="accent1"/>
     </w:rPr>
   </w:style>
   <w:style w:type="paragraph" w:styleId="Heading5">
@@ -11282,24 +11418,16 @@
     <w:unhideWhenUsed/>
     <w:qFormat/>
     <w:locked/>
-    <w:rsid w:val="009A28B2"/>
+    <w:rsid w:val="00A05C23"/>
     <w:pPr>
-      <w:pBdr>
-        <w:left w:val="dotted" w:sz="4" w:space="2" w:color="C0504D" w:themeColor="accent2"/>
-        <w:bottom w:val="dotted" w:sz="4" w:space="2" w:color="C0504D" w:themeColor="accent2"/>
-      </w:pBdr>
-      <w:spacing w:before="200" w:after="100" w:line="240" w:lineRule="auto"/>
-      <w:ind w:left="86"/>
-      <w:contextualSpacing/>
+      <w:keepNext/>
+      <w:keepLines/>
+      <w:spacing w:before="200" w:after="0"/>
       <w:outlineLvl w:val="4"/>
     </w:pPr>
     <w:rPr>
       <w:rFonts w:asciiTheme="majorHAnsi" w:eastAsiaTheme="majorEastAsia" w:hAnsiTheme="majorHAnsi" w:cstheme="majorBidi"/>
-      <w:b/>
-      <w:bCs/>
-      <w:color w:val="943634" w:themeColor="accent2" w:themeShade="BF"/>
-      <w:sz w:val="22"/>
-      <w:szCs w:val="22"/>
+      <w:color w:val="243F60" w:themeColor="accent1" w:themeShade="7F"/>
     </w:rPr>
   </w:style>
   <w:style w:type="paragraph" w:styleId="Heading6">
@@ -11312,20 +11440,18 @@
     <w:unhideWhenUsed/>
     <w:qFormat/>
     <w:locked/>
-    <w:rsid w:val="009A28B2"/>
+    <w:rsid w:val="00A05C23"/>
     <w:pPr>
-      <w:pBdr>
-        <w:bottom w:val="single" w:sz="4" w:space="2" w:color="E5B8B7" w:themeColor="accent2" w:themeTint="66"/>
-      </w:pBdr>
-      <w:spacing w:before="200" w:after="100" w:line="240" w:lineRule="auto"/>
-      <w:contextualSpacing/>
+      <w:keepNext/>
+      <w:keepLines/>
+      <w:spacing w:before="200" w:after="0"/>
       <w:outlineLvl w:val="5"/>
     </w:pPr>
     <w:rPr>
       <w:rFonts w:asciiTheme="majorHAnsi" w:eastAsiaTheme="majorEastAsia" w:hAnsiTheme="majorHAnsi" w:cstheme="majorBidi"/>
-      <w:color w:val="943634" w:themeColor="accent2" w:themeShade="BF"/>
-      <w:sz w:val="22"/>
-      <w:szCs w:val="22"/>
+      <w:i/>
+      <w:iCs/>
+      <w:color w:val="243F60" w:themeColor="accent1" w:themeShade="7F"/>
     </w:rPr>
   </w:style>
   <w:style w:type="paragraph" w:styleId="Heading7">
@@ -11338,20 +11464,18 @@
     <w:unhideWhenUsed/>
     <w:qFormat/>
     <w:locked/>
-    <w:rsid w:val="009A28B2"/>
+    <w:rsid w:val="00A05C23"/>
     <w:pPr>
-      <w:pBdr>
-        <w:bottom w:val="dotted" w:sz="4" w:space="2" w:color="D99594" w:themeColor="accent2" w:themeTint="99"/>
-      </w:pBdr>
-      <w:spacing w:before="200" w:after="100" w:line="240" w:lineRule="auto"/>
-      <w:contextualSpacing/>
+      <w:keepNext/>
+      <w:keepLines/>
+      <w:spacing w:before="200" w:after="0"/>
       <w:outlineLvl w:val="6"/>
     </w:pPr>
     <w:rPr>
       <w:rFonts w:asciiTheme="majorHAnsi" w:eastAsiaTheme="majorEastAsia" w:hAnsiTheme="majorHAnsi" w:cstheme="majorBidi"/>
-      <w:color w:val="943634" w:themeColor="accent2" w:themeShade="BF"/>
-      <w:sz w:val="22"/>
-      <w:szCs w:val="22"/>
+      <w:i/>
+      <w:iCs/>
+      <w:color w:val="404040" w:themeColor="text1" w:themeTint="BF"/>
     </w:rPr>
   </w:style>
   <w:style w:type="paragraph" w:styleId="Heading8">
@@ -11364,17 +11488,18 @@
     <w:unhideWhenUsed/>
     <w:qFormat/>
     <w:locked/>
-    <w:rsid w:val="009A28B2"/>
+    <w:rsid w:val="00A05C23"/>
     <w:pPr>
-      <w:spacing w:before="200" w:after="100" w:line="240" w:lineRule="auto"/>
-      <w:contextualSpacing/>
+      <w:keepNext/>
+      <w:keepLines/>
+      <w:spacing w:before="200" w:after="0"/>
       <w:outlineLvl w:val="7"/>
     </w:pPr>
     <w:rPr>
       <w:rFonts w:asciiTheme="majorHAnsi" w:eastAsiaTheme="majorEastAsia" w:hAnsiTheme="majorHAnsi" w:cstheme="majorBidi"/>
-      <w:color w:val="C0504D" w:themeColor="accent2"/>
-      <w:sz w:val="22"/>
-      <w:szCs w:val="22"/>
+      <w:color w:val="4F81BD" w:themeColor="accent1"/>
+      <w:sz w:val="20"/>
+      <w:szCs w:val="20"/>
     </w:rPr>
   </w:style>
   <w:style w:type="paragraph" w:styleId="Heading9">
@@ -11387,15 +11512,20 @@
     <w:unhideWhenUsed/>
     <w:qFormat/>
     <w:locked/>
-    <w:rsid w:val="009A28B2"/>
+    <w:rsid w:val="00A05C23"/>
     <w:pPr>
-      <w:spacing w:before="200" w:after="100" w:line="240" w:lineRule="auto"/>
-      <w:contextualSpacing/>
+      <w:keepNext/>
+      <w:keepLines/>
+      <w:spacing w:before="200" w:after="0"/>
       <w:outlineLvl w:val="8"/>
     </w:pPr>
     <w:rPr>
       <w:rFonts w:asciiTheme="majorHAnsi" w:eastAsiaTheme="majorEastAsia" w:hAnsiTheme="majorHAnsi" w:cstheme="majorBidi"/>
-      <w:color w:val="C0504D" w:themeColor="accent2"/>
+      <w:i/>
+      <w:iCs/>
+      <w:color w:val="404040" w:themeColor="text1" w:themeTint="BF"/>
+      <w:sz w:val="20"/>
+      <w:szCs w:val="20"/>
     </w:rPr>
   </w:style>
   <w:style w:type="character" w:default="1" w:styleId="DefaultParagraphFont">
@@ -11432,15 +11562,14 @@
     <w:link w:val="Heading1"/>
     <w:uiPriority w:val="9"/>
     <w:locked/>
-    <w:rsid w:val="009A28B2"/>
+    <w:rsid w:val="00A05C23"/>
     <w:rPr>
       <w:rFonts w:asciiTheme="majorHAnsi" w:eastAsiaTheme="majorEastAsia" w:hAnsiTheme="majorHAnsi" w:cstheme="majorBidi"/>
       <w:b/>
       <w:bCs/>
-      <w:i/>
-      <w:iCs/>
-      <w:color w:val="622423" w:themeColor="accent2" w:themeShade="7F"/>
-      <w:shd w:val="clear" w:color="auto" w:fill="F2DBDB" w:themeFill="accent2" w:themeFillTint="33"/>
+      <w:color w:val="365F91" w:themeColor="accent1" w:themeShade="BF"/>
+      <w:sz w:val="28"/>
+      <w:szCs w:val="28"/>
     </w:rPr>
   </w:style>
   <w:style w:type="character" w:customStyle="1" w:styleId="Heading2Char">
@@ -11449,14 +11578,14 @@
     <w:link w:val="Heading2"/>
     <w:uiPriority w:val="9"/>
     <w:locked/>
-    <w:rsid w:val="009A28B2"/>
+    <w:rsid w:val="00A05C23"/>
     <w:rPr>
       <w:rFonts w:asciiTheme="majorHAnsi" w:eastAsiaTheme="majorEastAsia" w:hAnsiTheme="majorHAnsi" w:cstheme="majorBidi"/>
       <w:b/>
       <w:bCs/>
-      <w:i/>
-      <w:iCs/>
-      <w:color w:val="943634" w:themeColor="accent2" w:themeShade="BF"/>
+      <w:color w:val="4F81BD" w:themeColor="accent1"/>
+      <w:sz w:val="26"/>
+      <w:szCs w:val="26"/>
     </w:rPr>
   </w:style>
   <w:style w:type="table" w:styleId="TableGrid">
@@ -11487,7 +11616,7 @@
     <w:basedOn w:val="Normal"/>
     <w:uiPriority w:val="34"/>
     <w:qFormat/>
-    <w:rsid w:val="009A28B2"/>
+    <w:rsid w:val="00A05C23"/>
     <w:pPr>
       <w:ind w:left="720"/>
       <w:contextualSpacing/>
@@ -11566,14 +11695,12 @@
     <w:basedOn w:val="DefaultParagraphFont"/>
     <w:link w:val="Heading3"/>
     <w:uiPriority w:val="9"/>
-    <w:rsid w:val="009A28B2"/>
+    <w:rsid w:val="00A05C23"/>
     <w:rPr>
       <w:rFonts w:asciiTheme="majorHAnsi" w:eastAsiaTheme="majorEastAsia" w:hAnsiTheme="majorHAnsi" w:cstheme="majorBidi"/>
       <w:b/>
       <w:bCs/>
-      <w:i/>
-      <w:iCs/>
-      <w:color w:val="943634" w:themeColor="accent2" w:themeShade="BF"/>
+      <w:color w:val="4F81BD" w:themeColor="accent1"/>
     </w:rPr>
   </w:style>
   <w:style w:type="character" w:customStyle="1" w:styleId="Heading4Char">
@@ -11581,14 +11708,14 @@
     <w:basedOn w:val="DefaultParagraphFont"/>
     <w:link w:val="Heading4"/>
     <w:uiPriority w:val="9"/>
-    <w:rsid w:val="009A28B2"/>
+    <w:rsid w:val="00A05C23"/>
     <w:rPr>
       <w:rFonts w:asciiTheme="majorHAnsi" w:eastAsiaTheme="majorEastAsia" w:hAnsiTheme="majorHAnsi" w:cstheme="majorBidi"/>
       <w:b/>
       <w:bCs/>
       <w:i/>
       <w:iCs/>
-      <w:color w:val="943634" w:themeColor="accent2" w:themeShade="BF"/>
+      <w:color w:val="4F81BD" w:themeColor="accent1"/>
     </w:rPr>
   </w:style>
   <w:style w:type="character" w:customStyle="1" w:styleId="Heading5Char">
@@ -11596,15 +11723,10 @@
     <w:basedOn w:val="DefaultParagraphFont"/>
     <w:link w:val="Heading5"/>
     <w:uiPriority w:val="9"/>
-    <w:semiHidden/>
-    <w:rsid w:val="009A28B2"/>
+    <w:rsid w:val="00A05C23"/>
     <w:rPr>
       <w:rFonts w:asciiTheme="majorHAnsi" w:eastAsiaTheme="majorEastAsia" w:hAnsiTheme="majorHAnsi" w:cstheme="majorBidi"/>
-      <w:b/>
-      <w:bCs/>
-      <w:i/>
-      <w:iCs/>
-      <w:color w:val="943634" w:themeColor="accent2" w:themeShade="BF"/>
+      <w:color w:val="243F60" w:themeColor="accent1" w:themeShade="7F"/>
     </w:rPr>
   </w:style>
   <w:style w:type="character" w:customStyle="1" w:styleId="Heading6Char">
@@ -11612,13 +11734,12 @@
     <w:basedOn w:val="DefaultParagraphFont"/>
     <w:link w:val="Heading6"/>
     <w:uiPriority w:val="9"/>
-    <w:semiHidden/>
-    <w:rsid w:val="009A28B2"/>
+    <w:rsid w:val="00A05C23"/>
     <w:rPr>
       <w:rFonts w:asciiTheme="majorHAnsi" w:eastAsiaTheme="majorEastAsia" w:hAnsiTheme="majorHAnsi" w:cstheme="majorBidi"/>
       <w:i/>
       <w:iCs/>
-      <w:color w:val="943634" w:themeColor="accent2" w:themeShade="BF"/>
+      <w:color w:val="243F60" w:themeColor="accent1" w:themeShade="7F"/>
     </w:rPr>
   </w:style>
   <w:style w:type="character" w:customStyle="1" w:styleId="Heading7Char">
@@ -11626,13 +11747,12 @@
     <w:basedOn w:val="DefaultParagraphFont"/>
     <w:link w:val="Heading7"/>
     <w:uiPriority w:val="9"/>
-    <w:semiHidden/>
-    <w:rsid w:val="009A28B2"/>
+    <w:rsid w:val="00A05C23"/>
     <w:rPr>
       <w:rFonts w:asciiTheme="majorHAnsi" w:eastAsiaTheme="majorEastAsia" w:hAnsiTheme="majorHAnsi" w:cstheme="majorBidi"/>
       <w:i/>
       <w:iCs/>
-      <w:color w:val="943634" w:themeColor="accent2" w:themeShade="BF"/>
+      <w:color w:val="404040" w:themeColor="text1" w:themeTint="BF"/>
     </w:rPr>
   </w:style>
   <w:style w:type="character" w:customStyle="1" w:styleId="Heading8Char">
@@ -11640,13 +11760,12 @@
     <w:basedOn w:val="DefaultParagraphFont"/>
     <w:link w:val="Heading8"/>
     <w:uiPriority w:val="9"/>
-    <w:semiHidden/>
-    <w:rsid w:val="009A28B2"/>
+    <w:rsid w:val="00A05C23"/>
     <w:rPr>
       <w:rFonts w:asciiTheme="majorHAnsi" w:eastAsiaTheme="majorEastAsia" w:hAnsiTheme="majorHAnsi" w:cstheme="majorBidi"/>
-      <w:i/>
-      <w:iCs/>
-      <w:color w:val="C0504D" w:themeColor="accent2"/>
+      <w:color w:val="4F81BD" w:themeColor="accent1"/>
+      <w:sz w:val="20"/>
+      <w:szCs w:val="20"/>
     </w:rPr>
   </w:style>
   <w:style w:type="character" w:customStyle="1" w:styleId="Heading9Char">
@@ -11654,13 +11773,12 @@
     <w:basedOn w:val="DefaultParagraphFont"/>
     <w:link w:val="Heading9"/>
     <w:uiPriority w:val="9"/>
-    <w:semiHidden/>
-    <w:rsid w:val="009A28B2"/>
+    <w:rsid w:val="00A05C23"/>
     <w:rPr>
       <w:rFonts w:asciiTheme="majorHAnsi" w:eastAsiaTheme="majorEastAsia" w:hAnsiTheme="majorHAnsi" w:cstheme="majorBidi"/>
       <w:i/>
       <w:iCs/>
-      <w:color w:val="C0504D" w:themeColor="accent2"/>
+      <w:color w:val="404040" w:themeColor="text1" w:themeTint="BF"/>
       <w:sz w:val="20"/>
       <w:szCs w:val="20"/>
     </w:rPr>
@@ -11674,11 +11792,14 @@
     <w:unhideWhenUsed/>
     <w:qFormat/>
     <w:locked/>
-    <w:rsid w:val="009A28B2"/>
+    <w:rsid w:val="00A05C23"/>
+    <w:pPr>
+      <w:spacing w:line="240" w:lineRule="auto"/>
+    </w:pPr>
     <w:rPr>
       <w:b/>
       <w:bCs/>
-      <w:color w:val="943634" w:themeColor="accent2" w:themeShade="BF"/>
+      <w:color w:val="4F81BD" w:themeColor="accent1"/>
       <w:sz w:val="18"/>
       <w:szCs w:val="18"/>
     </w:rPr>
@@ -11691,22 +11812,21 @@
     <w:uiPriority w:val="10"/>
     <w:qFormat/>
     <w:locked/>
-    <w:rsid w:val="009A28B2"/>
+    <w:rsid w:val="00A05C23"/>
     <w:pPr>
       <w:pBdr>
-        <w:top w:val="single" w:sz="48" w:space="0" w:color="C0504D" w:themeColor="accent2"/>
-        <w:bottom w:val="single" w:sz="48" w:space="0" w:color="C0504D" w:themeColor="accent2"/>
+        <w:bottom w:val="single" w:sz="8" w:space="4" w:color="4F81BD" w:themeColor="accent1"/>
       </w:pBdr>
-      <w:shd w:val="clear" w:color="auto" w:fill="C0504D" w:themeFill="accent2"/>
-      <w:spacing w:after="0" w:line="240" w:lineRule="auto"/>
-      <w:jc w:val="center"/>
+      <w:spacing w:after="300" w:line="240" w:lineRule="auto"/>
+      <w:contextualSpacing/>
     </w:pPr>
     <w:rPr>
       <w:rFonts w:asciiTheme="majorHAnsi" w:eastAsiaTheme="majorEastAsia" w:hAnsiTheme="majorHAnsi" w:cstheme="majorBidi"/>
-      <w:color w:val="FFFFFF" w:themeColor="background1"/>
-      <w:spacing w:val="10"/>
-      <w:sz w:val="48"/>
-      <w:szCs w:val="48"/>
+      <w:color w:val="17365D" w:themeColor="text2" w:themeShade="BF"/>
+      <w:spacing w:val="5"/>
+      <w:kern w:val="28"/>
+      <w:sz w:val="52"/>
+      <w:szCs w:val="52"/>
     </w:rPr>
   </w:style>
   <w:style w:type="character" w:customStyle="1" w:styleId="TitleChar">
@@ -11714,16 +11834,14 @@
     <w:basedOn w:val="DefaultParagraphFont"/>
     <w:link w:val="Title"/>
     <w:uiPriority w:val="10"/>
-    <w:rsid w:val="009A28B2"/>
+    <w:rsid w:val="00A05C23"/>
     <w:rPr>
       <w:rFonts w:asciiTheme="majorHAnsi" w:eastAsiaTheme="majorEastAsia" w:hAnsiTheme="majorHAnsi" w:cstheme="majorBidi"/>
-      <w:i/>
-      <w:iCs/>
-      <w:color w:val="FFFFFF" w:themeColor="background1"/>
-      <w:spacing w:val="10"/>
-      <w:sz w:val="48"/>
-      <w:szCs w:val="48"/>
-      <w:shd w:val="clear" w:color="auto" w:fill="C0504D" w:themeFill="accent2"/>
+      <w:color w:val="17365D" w:themeColor="text2" w:themeShade="BF"/>
+      <w:spacing w:val="5"/>
+      <w:kern w:val="28"/>
+      <w:sz w:val="52"/>
+      <w:szCs w:val="52"/>
     </w:rPr>
   </w:style>
   <w:style w:type="paragraph" w:styleId="Subtitle">
@@ -11734,17 +11852,18 @@
     <w:uiPriority w:val="11"/>
     <w:qFormat/>
     <w:locked/>
-    <w:rsid w:val="009A28B2"/>
+    <w:rsid w:val="00A05C23"/>
     <w:pPr>
-      <w:pBdr>
-        <w:bottom w:val="dotted" w:sz="8" w:space="10" w:color="C0504D" w:themeColor="accent2"/>
-      </w:pBdr>
-      <w:spacing w:before="200" w:after="900" w:line="240" w:lineRule="auto"/>
-      <w:jc w:val="center"/>
+      <w:numPr>
+        <w:ilvl w:val="1"/>
+      </w:numPr>
     </w:pPr>
     <w:rPr>
       <w:rFonts w:asciiTheme="majorHAnsi" w:eastAsiaTheme="majorEastAsia" w:hAnsiTheme="majorHAnsi" w:cstheme="majorBidi"/>
-      <w:color w:val="622423" w:themeColor="accent2" w:themeShade="7F"/>
+      <w:i/>
+      <w:iCs/>
+      <w:color w:val="4F81BD" w:themeColor="accent1"/>
+      <w:spacing w:val="15"/>
       <w:sz w:val="24"/>
       <w:szCs w:val="24"/>
     </w:rPr>
@@ -11754,51 +11873,47 @@
     <w:basedOn w:val="DefaultParagraphFont"/>
     <w:link w:val="Subtitle"/>
     <w:uiPriority w:val="11"/>
-    <w:rsid w:val="009A28B2"/>
+    <w:rsid w:val="00A05C23"/>
     <w:rPr>
       <w:rFonts w:asciiTheme="majorHAnsi" w:eastAsiaTheme="majorEastAsia" w:hAnsiTheme="majorHAnsi" w:cstheme="majorBidi"/>
       <w:i/>
       <w:iCs/>
-      <w:color w:val="622423" w:themeColor="accent2" w:themeShade="7F"/>
+      <w:color w:val="4F81BD" w:themeColor="accent1"/>
+      <w:spacing w:val="15"/>
       <w:sz w:val="24"/>
       <w:szCs w:val="24"/>
     </w:rPr>
   </w:style>
   <w:style w:type="character" w:styleId="Strong">
     <w:name w:val="Strong"/>
+    <w:basedOn w:val="DefaultParagraphFont"/>
     <w:uiPriority w:val="22"/>
     <w:qFormat/>
     <w:locked/>
-    <w:rsid w:val="009A28B2"/>
+    <w:rsid w:val="00A05C23"/>
     <w:rPr>
       <w:b/>
       <w:bCs/>
-      <w:spacing w:val="0"/>
     </w:rPr>
   </w:style>
   <w:style w:type="character" w:styleId="Emphasis">
     <w:name w:val="Emphasis"/>
+    <w:basedOn w:val="DefaultParagraphFont"/>
     <w:uiPriority w:val="20"/>
     <w:qFormat/>
     <w:locked/>
-    <w:rsid w:val="009A28B2"/>
+    <w:rsid w:val="00A05C23"/>
     <w:rPr>
-      <w:rFonts w:asciiTheme="majorHAnsi" w:eastAsiaTheme="majorEastAsia" w:hAnsiTheme="majorHAnsi" w:cstheme="majorBidi"/>
-      <w:b/>
-      <w:bCs/>
       <w:i/>
       <w:iCs/>
-      <w:color w:val="C0504D" w:themeColor="accent2"/>
-      <w:bdr w:val="single" w:sz="18" w:space="0" w:color="F2DBDB" w:themeColor="accent2" w:themeTint="33"/>
-      <w:shd w:val="clear" w:color="auto" w:fill="F2DBDB" w:themeFill="accent2" w:themeFillTint="33"/>
     </w:rPr>
   </w:style>
   <w:style w:type="paragraph" w:styleId="NoSpacing">
     <w:name w:val="No Spacing"/>
-    <w:basedOn w:val="Normal"/>
+    <w:link w:val="NoSpacingChar"/>
     <w:uiPriority w:val="1"/>
     <w:qFormat/>
-    <w:rsid w:val="009A28B2"/>
+    <w:rsid w:val="00A05C23"/>
     <w:pPr>
       <w:spacing w:after="0" w:line="240" w:lineRule="auto"/>
     </w:pPr>
@@ -11810,11 +11925,11 @@
     <w:link w:val="QuoteChar"/>
     <w:uiPriority w:val="29"/>
     <w:qFormat/>
-    <w:rsid w:val="009A28B2"/>
+    <w:rsid w:val="00A05C23"/>
     <w:rPr>
-      <w:i w:val="0"/>
-      <w:iCs w:val="0"/>
-      <w:color w:val="943634" w:themeColor="accent2" w:themeShade="BF"/>
+      <w:i/>
+      <w:iCs/>
+      <w:color w:val="000000" w:themeColor="text1"/>
     </w:rPr>
   </w:style>
   <w:style w:type="character" w:customStyle="1" w:styleId="QuoteChar">
@@ -11822,11 +11937,11 @@
     <w:basedOn w:val="DefaultParagraphFont"/>
     <w:link w:val="Quote"/>
     <w:uiPriority w:val="29"/>
-    <w:rsid w:val="009A28B2"/>
+    <w:rsid w:val="00A05C23"/>
     <w:rPr>
-      <w:color w:val="943634" w:themeColor="accent2" w:themeShade="BF"/>
-      <w:sz w:val="20"/>
-      <w:szCs w:val="20"/>
+      <w:i/>
+      <w:iCs/>
+      <w:color w:val="000000" w:themeColor="text1"/>
     </w:rPr>
   </w:style>
   <w:style w:type="paragraph" w:styleId="IntenseQuote">
@@ -11836,21 +11951,20 @@
     <w:link w:val="IntenseQuoteChar"/>
     <w:uiPriority w:val="30"/>
     <w:qFormat/>
-    <w:rsid w:val="009A28B2"/>
+    <w:rsid w:val="00A05C23"/>
     <w:pPr>
       <w:pBdr>
-        <w:top w:val="dotted" w:sz="8" w:space="10" w:color="C0504D" w:themeColor="accent2"/>
-        <w:bottom w:val="dotted" w:sz="8" w:space="10" w:color="C0504D" w:themeColor="accent2"/>
+        <w:bottom w:val="single" w:sz="4" w:space="4" w:color="4F81BD" w:themeColor="accent1"/>
       </w:pBdr>
-      <w:spacing w:line="300" w:lineRule="auto"/>
-      <w:ind w:left="2160" w:right="2160"/>
-      <w:jc w:val="center"/>
+      <w:spacing w:before="200" w:after="280"/>
+      <w:ind w:left="936" w:right="936"/>
     </w:pPr>
     <w:rPr>
-      <w:rFonts w:asciiTheme="majorHAnsi" w:eastAsiaTheme="majorEastAsia" w:hAnsiTheme="majorHAnsi" w:cstheme="majorBidi"/>
       <w:b/>
       <w:bCs/>
-      <w:color w:val="C0504D" w:themeColor="accent2"/>
+      <w:i/>
+      <w:iCs/>
+      <w:color w:val="4F81BD" w:themeColor="accent1"/>
     </w:rPr>
   </w:style>
   <w:style w:type="character" w:customStyle="1" w:styleId="IntenseQuoteChar">
@@ -11858,90 +11972,79 @@
     <w:basedOn w:val="DefaultParagraphFont"/>
     <w:link w:val="IntenseQuote"/>
     <w:uiPriority w:val="30"/>
-    <w:rsid w:val="009A28B2"/>
-    <w:rPr>
-      <w:rFonts w:asciiTheme="majorHAnsi" w:eastAsiaTheme="majorEastAsia" w:hAnsiTheme="majorHAnsi" w:cstheme="majorBidi"/>
-      <w:b/>
-      <w:bCs/>
-      <w:i/>
-      <w:iCs/>
-      <w:color w:val="C0504D" w:themeColor="accent2"/>
-      <w:sz w:val="20"/>
-      <w:szCs w:val="20"/>
-    </w:rPr>
-  </w:style>
-  <w:style w:type="character" w:styleId="SubtleEmphasis">
-    <w:name w:val="Subtle Emphasis"/>
-    <w:uiPriority w:val="19"/>
-    <w:qFormat/>
-    <w:rsid w:val="009A28B2"/>
-    <w:rPr>
-      <w:rFonts w:asciiTheme="majorHAnsi" w:eastAsiaTheme="majorEastAsia" w:hAnsiTheme="majorHAnsi" w:cstheme="majorBidi"/>
-      <w:i/>
-      <w:iCs/>
-      <w:color w:val="C0504D" w:themeColor="accent2"/>
-    </w:rPr>
-  </w:style>
-  <w:style w:type="character" w:styleId="IntenseEmphasis">
-    <w:name w:val="Intense Emphasis"/>
-    <w:uiPriority w:val="21"/>
-    <w:qFormat/>
-    <w:rsid w:val="009A28B2"/>
-    <w:rPr>
-      <w:rFonts w:asciiTheme="majorHAnsi" w:eastAsiaTheme="majorEastAsia" w:hAnsiTheme="majorHAnsi" w:cstheme="majorBidi"/>
-      <w:b/>
-      <w:bCs/>
-      <w:i/>
-      <w:iCs/>
-      <w:dstrike w:val="0"/>
-      <w:color w:val="FFFFFF" w:themeColor="background1"/>
-      <w:bdr w:val="single" w:sz="18" w:space="0" w:color="C0504D" w:themeColor="accent2"/>
-      <w:shd w:val="clear" w:color="auto" w:fill="C0504D" w:themeFill="accent2"/>
-      <w:vertAlign w:val="baseline"/>
-    </w:rPr>
-  </w:style>
-  <w:style w:type="character" w:styleId="SubtleReference">
-    <w:name w:val="Subtle Reference"/>
-    <w:uiPriority w:val="31"/>
-    <w:qFormat/>
-    <w:rsid w:val="009A28B2"/>
-    <w:rPr>
-      <w:i/>
-      <w:iCs/>
-      <w:smallCaps/>
-      <w:color w:val="C0504D" w:themeColor="accent2"/>
-      <w:u w:color="C0504D" w:themeColor="accent2"/>
-    </w:rPr>
-  </w:style>
-  <w:style w:type="character" w:styleId="IntenseReference">
-    <w:name w:val="Intense Reference"/>
-    <w:uiPriority w:val="32"/>
-    <w:qFormat/>
-    <w:rsid w:val="009A28B2"/>
+    <w:rsid w:val="00A05C23"/>
     <w:rPr>
       <w:b/>
       <w:bCs/>
       <w:i/>
       <w:iCs/>
+      <w:color w:val="4F81BD" w:themeColor="accent1"/>
+    </w:rPr>
+  </w:style>
+  <w:style w:type="character" w:styleId="SubtleEmphasis">
+    <w:name w:val="Subtle Emphasis"/>
+    <w:basedOn w:val="DefaultParagraphFont"/>
+    <w:uiPriority w:val="19"/>
+    <w:qFormat/>
+    <w:rsid w:val="00A05C23"/>
+    <w:rPr>
+      <w:i/>
+      <w:iCs/>
+      <w:color w:val="808080" w:themeColor="text1" w:themeTint="7F"/>
+    </w:rPr>
+  </w:style>
+  <w:style w:type="character" w:styleId="IntenseEmphasis">
+    <w:name w:val="Intense Emphasis"/>
+    <w:basedOn w:val="DefaultParagraphFont"/>
+    <w:uiPriority w:val="21"/>
+    <w:qFormat/>
+    <w:rsid w:val="00A05C23"/>
+    <w:rPr>
+      <w:b/>
+      <w:bCs/>
+      <w:i/>
+      <w:iCs/>
+      <w:color w:val="4F81BD" w:themeColor="accent1"/>
+    </w:rPr>
+  </w:style>
+  <w:style w:type="character" w:styleId="SubtleReference">
+    <w:name w:val="Subtle Reference"/>
+    <w:basedOn w:val="DefaultParagraphFont"/>
+    <w:uiPriority w:val="31"/>
+    <w:qFormat/>
+    <w:rsid w:val="00A05C23"/>
+    <w:rPr>
       <w:smallCaps/>
       <w:color w:val="C0504D" w:themeColor="accent2"/>
-      <w:u w:color="C0504D" w:themeColor="accent2"/>
+      <w:u w:val="single"/>
+    </w:rPr>
+  </w:style>
+  <w:style w:type="character" w:styleId="IntenseReference">
+    <w:name w:val="Intense Reference"/>
+    <w:basedOn w:val="DefaultParagraphFont"/>
+    <w:uiPriority w:val="32"/>
+    <w:qFormat/>
+    <w:rsid w:val="00A05C23"/>
+    <w:rPr>
+      <w:b/>
+      <w:bCs/>
+      <w:smallCaps/>
+      <w:color w:val="C0504D" w:themeColor="accent2"/>
+      <w:spacing w:val="5"/>
+      <w:u w:val="single"/>
     </w:rPr>
   </w:style>
   <w:style w:type="character" w:styleId="BookTitle">
     <w:name w:val="Book Title"/>
+    <w:basedOn w:val="DefaultParagraphFont"/>
     <w:uiPriority w:val="33"/>
     <w:qFormat/>
-    <w:rsid w:val="009A28B2"/>
+    <w:rsid w:val="00A05C23"/>
     <w:rPr>
-      <w:rFonts w:asciiTheme="majorHAnsi" w:eastAsiaTheme="majorEastAsia" w:hAnsiTheme="majorHAnsi" w:cstheme="majorBidi"/>
       <w:b/>
       <w:bCs/>
-      <w:i/>
-      <w:iCs/>
       <w:smallCaps/>
-      <w:color w:val="943634" w:themeColor="accent2" w:themeShade="BF"/>
-      <w:u w:val="single"/>
+      <w:spacing w:val="5"/>
     </w:rPr>
   </w:style>
   <w:style w:type="paragraph" w:styleId="TOCHeading">
@@ -11952,7 +12055,7 @@
     <w:semiHidden/>
     <w:unhideWhenUsed/>
     <w:qFormat/>
-    <w:rsid w:val="009A28B2"/>
+    <w:rsid w:val="00A05C23"/>
     <w:pPr>
       <w:outlineLvl w:val="9"/>
     </w:pPr>
@@ -12010,8 +12113,6 @@
     </w:pPr>
     <w:rPr>
       <w:rFonts w:ascii="Times New Roman" w:eastAsia="Times New Roman" w:hAnsi="Times New Roman" w:cs="Times New Roman"/>
-      <w:i w:val="0"/>
-      <w:iCs w:val="0"/>
       <w:sz w:val="24"/>
       <w:szCs w:val="24"/>
       <w:lang w:bidi="ar-SA"/>
@@ -12061,8 +12162,6 @@
     </w:pPr>
     <w:rPr>
       <w:rFonts w:ascii="Courier New" w:eastAsia="Times New Roman" w:hAnsi="Courier New" w:cs="Courier New"/>
-      <w:i w:val="0"/>
-      <w:iCs w:val="0"/>
       <w:lang w:bidi="ar-SA"/>
     </w:rPr>
   </w:style>
@@ -12091,6 +12190,13 @@
       <w:color w:val="0000FF"/>
       <w:u w:val="single"/>
     </w:rPr>
+  </w:style>
+  <w:style w:type="character" w:customStyle="1" w:styleId="NoSpacingChar">
+    <w:name w:val="No Spacing Char"/>
+    <w:basedOn w:val="DefaultParagraphFont"/>
+    <w:link w:val="NoSpacing"/>
+    <w:uiPriority w:val="1"/>
+    <w:rsid w:val="002B68AC"/>
   </w:style>
 </w:styles>
 </file>
@@ -12283,6 +12389,540 @@
     <w:unhideWhenUsed/>
   </w:style>
 </w:styles>
+</file>
+
+<file path=word/glossary/document.xml><?xml version="1.0" encoding="utf-8"?>
+<w:glossaryDocument xmlns:ve="http://schemas.openxmlformats.org/markup-compatibility/2006" xmlns:o="urn:schemas-microsoft-com:office:office" xmlns:r="http://schemas.openxmlformats.org/officeDocument/2006/relationships" xmlns:m="http://schemas.openxmlformats.org/officeDocument/2006/math" xmlns:v="urn:schemas-microsoft-com:vml" xmlns:wp="http://schemas.openxmlformats.org/drawingml/2006/wordprocessingDrawing" xmlns:w10="urn:schemas-microsoft-com:office:word" xmlns:w="http://schemas.openxmlformats.org/wordprocessingml/2006/main" xmlns:wne="http://schemas.microsoft.com/office/word/2006/wordml">
+  <w:docParts>
+    <w:docPart>
+      <w:docPartPr>
+        <w:name w:val="F102B2D33BC149828C203BB9467FF1A7"/>
+        <w:category>
+          <w:name w:val="General"/>
+          <w:gallery w:val="placeholder"/>
+        </w:category>
+        <w:types>
+          <w:type w:val="bbPlcHdr"/>
+        </w:types>
+        <w:behaviors>
+          <w:behavior w:val="content"/>
+        </w:behaviors>
+        <w:guid w:val="{563ACE07-5273-45E7-87B6-9A1C8C56FA25}"/>
+      </w:docPartPr>
+      <w:docPartBody>
+        <w:p>
+          <w:pPr>
+            <w:pStyle w:val="F102B2D33BC149828C203BB9467FF1A7"/>
+          </w:pPr>
+          <w:r>
+            <w:rPr>
+              <w:rFonts w:asciiTheme="majorHAnsi" w:eastAsiaTheme="majorEastAsia" w:hAnsiTheme="majorHAnsi" w:cstheme="majorBidi"/>
+              <w:sz w:val="84"/>
+              <w:szCs w:val="84"/>
+            </w:rPr>
+            <w:t>[Type the document title]</w:t>
+          </w:r>
+        </w:p>
+      </w:docPartBody>
+    </w:docPart>
+    <w:docPart>
+      <w:docPartPr>
+        <w:name w:val="E93FED7BB3DC4D91B33B2F80DA76E134"/>
+        <w:category>
+          <w:name w:val="General"/>
+          <w:gallery w:val="placeholder"/>
+        </w:category>
+        <w:types>
+          <w:type w:val="bbPlcHdr"/>
+        </w:types>
+        <w:behaviors>
+          <w:behavior w:val="content"/>
+        </w:behaviors>
+        <w:guid w:val="{CA534FE6-F40C-4541-8A2C-550D81977617}"/>
+      </w:docPartPr>
+      <w:docPartBody>
+        <w:p>
+          <w:pPr>
+            <w:pStyle w:val="E93FED7BB3DC4D91B33B2F80DA76E134"/>
+          </w:pPr>
+          <w:r>
+            <w:rPr>
+              <w:b/>
+              <w:bCs/>
+              <w:color w:val="7BA0CD" w:themeColor="accent1" w:themeTint="BF"/>
+              <w:spacing w:val="60"/>
+              <w:sz w:val="20"/>
+              <w:szCs w:val="20"/>
+            </w:rPr>
+            <w:t>[Type the company name]</w:t>
+          </w:r>
+        </w:p>
+      </w:docPartBody>
+    </w:docPart>
+    <w:docPart>
+      <w:docPartPr>
+        <w:name w:val="C36AC30BDC6943D1B51DF6BA7BE6209D"/>
+        <w:category>
+          <w:name w:val="General"/>
+          <w:gallery w:val="placeholder"/>
+        </w:category>
+        <w:types>
+          <w:type w:val="bbPlcHdr"/>
+        </w:types>
+        <w:behaviors>
+          <w:behavior w:val="content"/>
+        </w:behaviors>
+        <w:guid w:val="{B6708EBC-11E5-4EB4-B6D2-25C2DED3D47D}"/>
+      </w:docPartPr>
+      <w:docPartBody>
+        <w:p>
+          <w:pPr>
+            <w:pStyle w:val="C36AC30BDC6943D1B51DF6BA7BE6209D"/>
+          </w:pPr>
+          <w:r>
+            <w:rPr>
+              <w:b/>
+              <w:bCs/>
+              <w:color w:val="7BA0CD" w:themeColor="accent1" w:themeTint="BF"/>
+              <w:spacing w:val="60"/>
+              <w:sz w:val="20"/>
+              <w:szCs w:val="20"/>
+            </w:rPr>
+            <w:t>[Type the company address]</w:t>
+          </w:r>
+        </w:p>
+      </w:docPartBody>
+    </w:docPart>
+    <w:docPart>
+      <w:docPartPr>
+        <w:name w:val="B5C597C6D18049E89731FEFCE70810F7"/>
+        <w:category>
+          <w:name w:val="General"/>
+          <w:gallery w:val="placeholder"/>
+        </w:category>
+        <w:types>
+          <w:type w:val="bbPlcHdr"/>
+        </w:types>
+        <w:behaviors>
+          <w:behavior w:val="content"/>
+        </w:behaviors>
+        <w:guid w:val="{828C1FCD-FFC4-4EF2-8464-9F431DCA345F}"/>
+      </w:docPartPr>
+      <w:docPartBody>
+        <w:p>
+          <w:pPr>
+            <w:pStyle w:val="B5C597C6D18049E89731FEFCE70810F7"/>
+          </w:pPr>
+          <w:r>
+            <w:rPr>
+              <w:b/>
+              <w:bCs/>
+              <w:color w:val="7BA0CD" w:themeColor="accent1" w:themeTint="BF"/>
+              <w:spacing w:val="60"/>
+              <w:sz w:val="20"/>
+              <w:szCs w:val="20"/>
+            </w:rPr>
+            <w:t>[Type the phone number]</w:t>
+          </w:r>
+        </w:p>
+      </w:docPartBody>
+    </w:docPart>
+    <w:docPart>
+      <w:docPartPr>
+        <w:name w:val="5EF5F57C0E3148278C3F25949EBD1ECF"/>
+        <w:category>
+          <w:name w:val="General"/>
+          <w:gallery w:val="placeholder"/>
+        </w:category>
+        <w:types>
+          <w:type w:val="bbPlcHdr"/>
+        </w:types>
+        <w:behaviors>
+          <w:behavior w:val="content"/>
+        </w:behaviors>
+        <w:guid w:val="{25F9BDB3-2231-49EB-9982-E4C7655CCFC8}"/>
+      </w:docPartPr>
+      <w:docPartBody>
+        <w:p>
+          <w:pPr>
+            <w:pStyle w:val="5EF5F57C0E3148278C3F25949EBD1ECF"/>
+          </w:pPr>
+          <w:r>
+            <w:rPr>
+              <w:b/>
+              <w:bCs/>
+              <w:color w:val="7BA0CD" w:themeColor="accent1" w:themeTint="BF"/>
+              <w:spacing w:val="60"/>
+              <w:sz w:val="20"/>
+              <w:szCs w:val="20"/>
+            </w:rPr>
+            <w:t>[Type the fax number]</w:t>
+          </w:r>
+        </w:p>
+      </w:docPartBody>
+    </w:docPart>
+    <w:docPart>
+      <w:docPartPr>
+        <w:name w:val="220742236CD845CDB9221EA9F059FE3E"/>
+        <w:category>
+          <w:name w:val="General"/>
+          <w:gallery w:val="placeholder"/>
+        </w:category>
+        <w:types>
+          <w:type w:val="bbPlcHdr"/>
+        </w:types>
+        <w:behaviors>
+          <w:behavior w:val="content"/>
+        </w:behaviors>
+        <w:guid w:val="{DFC836E7-23A4-4B9F-86D0-CE578C32E6C6}"/>
+      </w:docPartPr>
+      <w:docPartBody>
+        <w:p>
+          <w:pPr>
+            <w:pStyle w:val="220742236CD845CDB9221EA9F059FE3E"/>
+          </w:pPr>
+          <w:r>
+            <w:rPr>
+              <w:b/>
+              <w:bCs/>
+              <w:color w:val="7BA0CD" w:themeColor="accent1" w:themeTint="BF"/>
+              <w:spacing w:val="60"/>
+              <w:sz w:val="20"/>
+              <w:szCs w:val="20"/>
+            </w:rPr>
+            <w:t>[Pick the date]</w:t>
+          </w:r>
+        </w:p>
+      </w:docPartBody>
+    </w:docPart>
+  </w:docParts>
+</w:glossaryDocument>
+</file>
+
+<file path=word/glossary/fontTable.xml><?xml version="1.0" encoding="utf-8"?>
+<w:fonts xmlns:r="http://schemas.openxmlformats.org/officeDocument/2006/relationships" xmlns:w="http://schemas.openxmlformats.org/wordprocessingml/2006/main">
+  <w:font w:name="Times New Roman">
+    <w:panose1 w:val="02020603050405020304"/>
+    <w:charset w:val="00"/>
+    <w:family w:val="roman"/>
+    <w:pitch w:val="variable"/>
+    <w:sig w:usb0="20002A87" w:usb1="80000000" w:usb2="00000008" w:usb3="00000000" w:csb0="000001FF" w:csb1="00000000"/>
+  </w:font>
+  <w:font w:name="Symbol">
+    <w:panose1 w:val="05050102010706020507"/>
+    <w:charset w:val="02"/>
+    <w:family w:val="roman"/>
+    <w:pitch w:val="variable"/>
+    <w:sig w:usb0="00000000" w:usb1="10000000" w:usb2="00000000" w:usb3="00000000" w:csb0="80000000" w:csb1="00000000"/>
+  </w:font>
+  <w:font w:name="SimSun">
+    <w:altName w:val="宋体"/>
+    <w:panose1 w:val="02010600030101010101"/>
+    <w:charset w:val="86"/>
+    <w:family w:val="auto"/>
+    <w:notTrueType/>
+    <w:pitch w:val="variable"/>
+    <w:sig w:usb0="00000001" w:usb1="080E0000" w:usb2="00000010" w:usb3="00000000" w:csb0="00040000" w:csb1="00000000"/>
+  </w:font>
+  <w:font w:name="Courier New">
+    <w:panose1 w:val="02070309020205020404"/>
+    <w:charset w:val="00"/>
+    <w:family w:val="modern"/>
+    <w:pitch w:val="fixed"/>
+    <w:sig w:usb0="20002A87" w:usb1="80000000" w:usb2="00000008" w:usb3="00000000" w:csb0="000001FF" w:csb1="00000000"/>
+  </w:font>
+  <w:font w:name="Wingdings">
+    <w:panose1 w:val="05000000000000000000"/>
+    <w:charset w:val="02"/>
+    <w:family w:val="auto"/>
+    <w:pitch w:val="variable"/>
+    <w:sig w:usb0="00000000" w:usb1="10000000" w:usb2="00000000" w:usb3="00000000" w:csb0="80000000" w:csb1="00000000"/>
+  </w:font>
+  <w:font w:name="Calibri">
+    <w:panose1 w:val="020F0502020204030204"/>
+    <w:charset w:val="00"/>
+    <w:family w:val="swiss"/>
+    <w:pitch w:val="variable"/>
+    <w:sig w:usb0="A00002EF" w:usb1="4000207B" w:usb2="00000000" w:usb3="00000000" w:csb0="0000009F" w:csb1="00000000"/>
+  </w:font>
+  <w:font w:name="Cambria">
+    <w:panose1 w:val="02040503050406030204"/>
+    <w:charset w:val="00"/>
+    <w:family w:val="roman"/>
+    <w:pitch w:val="variable"/>
+    <w:sig w:usb0="A00002EF" w:usb1="4000004B" w:usb2="00000000" w:usb3="00000000" w:csb0="0000009F" w:csb1="00000000"/>
+  </w:font>
+  <w:font w:name="Tahoma">
+    <w:panose1 w:val="020B0604030504040204"/>
+    <w:charset w:val="00"/>
+    <w:family w:val="swiss"/>
+    <w:notTrueType/>
+    <w:pitch w:val="variable"/>
+    <w:sig w:usb0="00000003" w:usb1="00000000" w:usb2="00000000" w:usb3="00000000" w:csb0="00000001" w:csb1="00000000"/>
+  </w:font>
+</w:fonts>
+</file>
+
+<file path=word/glossary/settings.xml><?xml version="1.0" encoding="utf-8"?>
+<w:settings xmlns:o="urn:schemas-microsoft-com:office:office" xmlns:r="http://schemas.openxmlformats.org/officeDocument/2006/relationships" xmlns:m="http://schemas.openxmlformats.org/officeDocument/2006/math" xmlns:v="urn:schemas-microsoft-com:vml" xmlns:w10="urn:schemas-microsoft-com:office:word" xmlns:w="http://schemas.openxmlformats.org/wordprocessingml/2006/main" xmlns:sl="http://schemas.openxmlformats.org/schemaLibrary/2006/main">
+  <w:view w:val="normal"/>
+  <w:defaultTabStop w:val="720"/>
+  <w:characterSpacingControl w:val="doNotCompress"/>
+  <w:compat>
+    <w:useFELayout/>
+  </w:compat>
+  <w:rsids>
+    <w:rsidRoot w:val="00C942FD"/>
+    <w:rsid w:val="00C942FD"/>
+    <w:rsid w:val="00DA3E28"/>
+  </w:rsids>
+  <m:mathPr>
+    <m:mathFont m:val="Cambria Math"/>
+    <m:brkBin m:val="before"/>
+    <m:brkBinSub m:val="--"/>
+    <m:smallFrac m:val="off"/>
+    <m:dispDef/>
+    <m:lMargin m:val="0"/>
+    <m:rMargin m:val="0"/>
+    <m:defJc m:val="centerGroup"/>
+    <m:wrapIndent m:val="1440"/>
+    <m:intLim m:val="subSup"/>
+    <m:naryLim m:val="undOvr"/>
+  </m:mathPr>
+  <w:themeFontLang w:val="en-US"/>
+  <w:clrSchemeMapping w:bg1="light1" w:t1="dark1" w:bg2="light2" w:t2="dark2" w:accent1="accent1" w:accent2="accent2" w:accent3="accent3" w:accent4="accent4" w:accent5="accent5" w:accent6="accent6" w:hyperlink="hyperlink" w:followedHyperlink="followedHyperlink"/>
+  <w:decimalSymbol w:val="."/>
+  <w:listSeparator w:val=","/>
+</w:settings>
+</file>
+
+<file path=word/glossary/styles.xml><?xml version="1.0" encoding="utf-8"?>
+<w:styles xmlns:r="http://schemas.openxmlformats.org/officeDocument/2006/relationships" xmlns:w="http://schemas.openxmlformats.org/wordprocessingml/2006/main">
+  <w:docDefaults>
+    <w:rPrDefault>
+      <w:rPr>
+        <w:rFonts w:asciiTheme="minorHAnsi" w:eastAsiaTheme="minorEastAsia" w:hAnsiTheme="minorHAnsi" w:cstheme="minorBidi"/>
+        <w:sz w:val="22"/>
+        <w:szCs w:val="22"/>
+        <w:lang w:val="en-US" w:eastAsia="en-US" w:bidi="ar-SA"/>
+      </w:rPr>
+    </w:rPrDefault>
+    <w:pPrDefault>
+      <w:pPr>
+        <w:spacing w:after="200" w:line="276" w:lineRule="auto"/>
+      </w:pPr>
+    </w:pPrDefault>
+  </w:docDefaults>
+  <w:latentStyles w:defLockedState="0" w:defUIPriority="99" w:defSemiHidden="1" w:defUnhideWhenUsed="1" w:defQFormat="0" w:count="267">
+    <w:lsdException w:name="Normal" w:semiHidden="0" w:uiPriority="0" w:unhideWhenUsed="0" w:qFormat="1"/>
+    <w:lsdException w:name="heading 1" w:semiHidden="0" w:uiPriority="9" w:unhideWhenUsed="0" w:qFormat="1"/>
+    <w:lsdException w:name="heading 2" w:uiPriority="9" w:qFormat="1"/>
+    <w:lsdException w:name="heading 3" w:uiPriority="9" w:qFormat="1"/>
+    <w:lsdException w:name="heading 4" w:uiPriority="9" w:qFormat="1"/>
+    <w:lsdException w:name="heading 5" w:uiPriority="9" w:qFormat="1"/>
+    <w:lsdException w:name="heading 6" w:uiPriority="9" w:qFormat="1"/>
+    <w:lsdException w:name="heading 7" w:uiPriority="9" w:qFormat="1"/>
+    <w:lsdException w:name="heading 8" w:uiPriority="9" w:qFormat="1"/>
+    <w:lsdException w:name="heading 9" w:uiPriority="9" w:qFormat="1"/>
+    <w:lsdException w:name="toc 1" w:uiPriority="39"/>
+    <w:lsdException w:name="toc 2" w:uiPriority="39"/>
+    <w:lsdException w:name="toc 3" w:uiPriority="39"/>
+    <w:lsdException w:name="toc 4" w:uiPriority="39"/>
+    <w:lsdException w:name="toc 5" w:uiPriority="39"/>
+    <w:lsdException w:name="toc 6" w:uiPriority="39"/>
+    <w:lsdException w:name="toc 7" w:uiPriority="39"/>
+    <w:lsdException w:name="toc 8" w:uiPriority="39"/>
+    <w:lsdException w:name="toc 9" w:uiPriority="39"/>
+    <w:lsdException w:name="caption" w:uiPriority="35" w:qFormat="1"/>
+    <w:lsdException w:name="Title" w:semiHidden="0" w:uiPriority="10" w:unhideWhenUsed="0" w:qFormat="1"/>
+    <w:lsdException w:name="Default Paragraph Font" w:uiPriority="1"/>
+    <w:lsdException w:name="Subtitle" w:semiHidden="0" w:uiPriority="11" w:unhideWhenUsed="0" w:qFormat="1"/>
+    <w:lsdException w:name="Strong" w:semiHidden="0" w:uiPriority="22" w:unhideWhenUsed="0" w:qFormat="1"/>
+    <w:lsdException w:name="Emphasis" w:semiHidden="0" w:uiPriority="20" w:unhideWhenUsed="0" w:qFormat="1"/>
+    <w:lsdException w:name="Table Grid" w:semiHidden="0" w:uiPriority="59" w:unhideWhenUsed="0"/>
+    <w:lsdException w:name="Placeholder Text" w:unhideWhenUsed="0"/>
+    <w:lsdException w:name="No Spacing" w:semiHidden="0" w:uiPriority="1" w:unhideWhenUsed="0" w:qFormat="1"/>
+    <w:lsdException w:name="Light Shading" w:semiHidden="0" w:uiPriority="60" w:unhideWhenUsed="0"/>
+    <w:lsdException w:name="Light List" w:semiHidden="0" w:uiPriority="61" w:unhideWhenUsed="0"/>
+    <w:lsdException w:name="Light Grid" w:semiHidden="0" w:uiPriority="62" w:unhideWhenUsed="0"/>
+    <w:lsdException w:name="Medium Shading 1" w:semiHidden="0" w:uiPriority="63" w:unhideWhenUsed="0"/>
+    <w:lsdException w:name="Medium Shading 2" w:semiHidden="0" w:uiPriority="64" w:unhideWhenUsed="0"/>
+    <w:lsdException w:name="Medium List 1" w:semiHidden="0" w:uiPriority="65" w:unhideWhenUsed="0"/>
+    <w:lsdException w:name="Medium List 2" w:semiHidden="0" w:uiPriority="66" w:unhideWhenUsed="0"/>
+    <w:lsdException w:name="Medium Grid 1" w:semiHidden="0" w:uiPriority="67" w:unhideWhenUsed="0"/>
+    <w:lsdException w:name="Medium Grid 2" w:semiHidden="0" w:uiPriority="68" w:unhideWhenUsed="0"/>
+    <w:lsdException w:name="Medium Grid 3" w:semiHidden="0" w:uiPriority="69" w:unhideWhenUsed="0"/>
+    <w:lsdException w:name="Dark List" w:semiHidden="0" w:uiPriority="70" w:unhideWhenUsed="0"/>
+    <w:lsdException w:name="Colorful Shading" w:semiHidden="0" w:uiPriority="71" w:unhideWhenUsed="0"/>
+    <w:lsdException w:name="Colorful List" w:semiHidden="0" w:uiPriority="72" w:unhideWhenUsed="0"/>
+    <w:lsdException w:name="Colorful Grid" w:semiHidden="0" w:uiPriority="73" w:unhideWhenUsed="0"/>
+    <w:lsdException w:name="Light Shading Accent 1" w:semiHidden="0" w:uiPriority="60" w:unhideWhenUsed="0"/>
+    <w:lsdException w:name="Light List Accent 1" w:semiHidden="0" w:uiPriority="61" w:unhideWhenUsed="0"/>
+    <w:lsdException w:name="Light Grid Accent 1" w:semiHidden="0" w:uiPriority="62" w:unhideWhenUsed="0"/>
+    <w:lsdException w:name="Medium Shading 1 Accent 1" w:semiHidden="0" w:uiPriority="63" w:unhideWhenUsed="0"/>
+    <w:lsdException w:name="Medium Shading 2 Accent 1" w:semiHidden="0" w:uiPriority="64" w:unhideWhenUsed="0"/>
+    <w:lsdException w:name="Medium List 1 Accent 1" w:semiHidden="0" w:uiPriority="65" w:unhideWhenUsed="0"/>
+    <w:lsdException w:name="Revision" w:unhideWhenUsed="0"/>
+    <w:lsdException w:name="List Paragraph" w:semiHidden="0" w:uiPriority="34" w:unhideWhenUsed="0" w:qFormat="1"/>
+    <w:lsdException w:name="Quote" w:semiHidden="0" w:uiPriority="29" w:unhideWhenUsed="0" w:qFormat="1"/>
+    <w:lsdException w:name="Intense Quote" w:semiHidden="0" w:uiPriority="30" w:unhideWhenUsed="0" w:qFormat="1"/>
+    <w:lsdException w:name="Medium List 2 Accent 1" w:semiHidden="0" w:uiPriority="66" w:unhideWhenUsed="0"/>
+    <w:lsdException w:name="Medium Grid 1 Accent 1" w:semiHidden="0" w:uiPriority="67" w:unhideWhenUsed="0"/>
+    <w:lsdException w:name="Medium Grid 2 Accent 1" w:semiHidden="0" w:uiPriority="68" w:unhideWhenUsed="0"/>
+    <w:lsdException w:name="Medium Grid 3 Accent 1" w:semiHidden="0" w:uiPriority="69" w:unhideWhenUsed="0"/>
+    <w:lsdException w:name="Dark List Accent 1" w:semiHidden="0" w:uiPriority="70" w:unhideWhenUsed="0"/>
+    <w:lsdException w:name="Colorful Shading Accent 1" w:semiHidden="0" w:uiPriority="71" w:unhideWhenUsed="0"/>
+    <w:lsdException w:name="Colorful List Accent 1" w:semiHidden="0" w:uiPriority="72" w:unhideWhenUsed="0"/>
+    <w:lsdException w:name="Colorful Grid Accent 1" w:semiHidden="0" w:uiPriority="73" w:unhideWhenUsed="0"/>
+    <w:lsdException w:name="Light Shading Accent 2" w:semiHidden="0" w:uiPriority="60" w:unhideWhenUsed="0"/>
+    <w:lsdException w:name="Light List Accent 2" w:semiHidden="0" w:uiPriority="61" w:unhideWhenUsed="0"/>
+    <w:lsdException w:name="Light Grid Accent 2" w:semiHidden="0" w:uiPriority="62" w:unhideWhenUsed="0"/>
+    <w:lsdException w:name="Medium Shading 1 Accent 2" w:semiHidden="0" w:uiPriority="63" w:unhideWhenUsed="0"/>
+    <w:lsdException w:name="Medium Shading 2 Accent 2" w:semiHidden="0" w:uiPriority="64" w:unhideWhenUsed="0"/>
+    <w:lsdException w:name="Medium List 1 Accent 2" w:semiHidden="0" w:uiPriority="65" w:unhideWhenUsed="0"/>
+    <w:lsdException w:name="Medium List 2 Accent 2" w:semiHidden="0" w:uiPriority="66" w:unhideWhenUsed="0"/>
+    <w:lsdException w:name="Medium Grid 1 Accent 2" w:semiHidden="0" w:uiPriority="67" w:unhideWhenUsed="0"/>
+    <w:lsdException w:name="Medium Grid 2 Accent 2" w:semiHidden="0" w:uiPriority="68" w:unhideWhenUsed="0"/>
+    <w:lsdException w:name="Medium Grid 3 Accent 2" w:semiHidden="0" w:uiPriority="69" w:unhideWhenUsed="0"/>
+    <w:lsdException w:name="Dark List Accent 2" w:semiHidden="0" w:uiPriority="70" w:unhideWhenUsed="0"/>
+    <w:lsdException w:name="Colorful Shading Accent 2" w:semiHidden="0" w:uiPriority="71" w:unhideWhenUsed="0"/>
+    <w:lsdException w:name="Colorful List Accent 2" w:semiHidden="0" w:uiPriority="72" w:unhideWhenUsed="0"/>
+    <w:lsdException w:name="Colorful Grid Accent 2" w:semiHidden="0" w:uiPriority="73" w:unhideWhenUsed="0"/>
+    <w:lsdException w:name="Light Shading Accent 3" w:semiHidden="0" w:uiPriority="60" w:unhideWhenUsed="0"/>
+    <w:lsdException w:name="Light List Accent 3" w:semiHidden="0" w:uiPriority="61" w:unhideWhenUsed="0"/>
+    <w:lsdException w:name="Light Grid Accent 3" w:semiHidden="0" w:uiPriority="62" w:unhideWhenUsed="0"/>
+    <w:lsdException w:name="Medium Shading 1 Accent 3" w:semiHidden="0" w:uiPriority="63" w:unhideWhenUsed="0"/>
+    <w:lsdException w:name="Medium Shading 2 Accent 3" w:semiHidden="0" w:uiPriority="64" w:unhideWhenUsed="0"/>
+    <w:lsdException w:name="Medium List 1 Accent 3" w:semiHidden="0" w:uiPriority="65" w:unhideWhenUsed="0"/>
+    <w:lsdException w:name="Medium List 2 Accent 3" w:semiHidden="0" w:uiPriority="66" w:unhideWhenUsed="0"/>
+    <w:lsdException w:name="Medium Grid 1 Accent 3" w:semiHidden="0" w:uiPriority="67" w:unhideWhenUsed="0"/>
+    <w:lsdException w:name="Medium Grid 2 Accent 3" w:semiHidden="0" w:uiPriority="68" w:unhideWhenUsed="0"/>
+    <w:lsdException w:name="Medium Grid 3 Accent 3" w:semiHidden="0" w:uiPriority="69" w:unhideWhenUsed="0"/>
+    <w:lsdException w:name="Dark List Accent 3" w:semiHidden="0" w:uiPriority="70" w:unhideWhenUsed="0"/>
+    <w:lsdException w:name="Colorful Shading Accent 3" w:semiHidden="0" w:uiPriority="71" w:unhideWhenUsed="0"/>
+    <w:lsdException w:name="Colorful List Accent 3" w:semiHidden="0" w:uiPriority="72" w:unhideWhenUsed="0"/>
+    <w:lsdException w:name="Colorful Grid Accent 3" w:semiHidden="0" w:uiPriority="73" w:unhideWhenUsed="0"/>
+    <w:lsdException w:name="Light Shading Accent 4" w:semiHidden="0" w:uiPriority="60" w:unhideWhenUsed="0"/>
+    <w:lsdException w:name="Light List Accent 4" w:semiHidden="0" w:uiPriority="61" w:unhideWhenUsed="0"/>
+    <w:lsdException w:name="Light Grid Accent 4" w:semiHidden="0" w:uiPriority="62" w:unhideWhenUsed="0"/>
+    <w:lsdException w:name="Medium Shading 1 Accent 4" w:semiHidden="0" w:uiPriority="63" w:unhideWhenUsed="0"/>
+    <w:lsdException w:name="Medium Shading 2 Accent 4" w:semiHidden="0" w:uiPriority="64" w:unhideWhenUsed="0"/>
+    <w:lsdException w:name="Medium List 1 Accent 4" w:semiHidden="0" w:uiPriority="65" w:unhideWhenUsed="0"/>
+    <w:lsdException w:name="Medium List 2 Accent 4" w:semiHidden="0" w:uiPriority="66" w:unhideWhenUsed="0"/>
+    <w:lsdException w:name="Medium Grid 1 Accent 4" w:semiHidden="0" w:uiPriority="67" w:unhideWhenUsed="0"/>
+    <w:lsdException w:name="Medium Grid 2 Accent 4" w:semiHidden="0" w:uiPriority="68" w:unhideWhenUsed="0"/>
+    <w:lsdException w:name="Medium Grid 3 Accent 4" w:semiHidden="0" w:uiPriority="69" w:unhideWhenUsed="0"/>
+    <w:lsdException w:name="Dark List Accent 4" w:semiHidden="0" w:uiPriority="70" w:unhideWhenUsed="0"/>
+    <w:lsdException w:name="Colorful Shading Accent 4" w:semiHidden="0" w:uiPriority="71" w:unhideWhenUsed="0"/>
+    <w:lsdException w:name="Colorful List Accent 4" w:semiHidden="0" w:uiPriority="72" w:unhideWhenUsed="0"/>
+    <w:lsdException w:name="Colorful Grid Accent 4" w:semiHidden="0" w:uiPriority="73" w:unhideWhenUsed="0"/>
+    <w:lsdException w:name="Light Shading Accent 5" w:semiHidden="0" w:uiPriority="60" w:unhideWhenUsed="0"/>
+    <w:lsdException w:name="Light List Accent 5" w:semiHidden="0" w:uiPriority="61" w:unhideWhenUsed="0"/>
+    <w:lsdException w:name="Light Grid Accent 5" w:semiHidden="0" w:uiPriority="62" w:unhideWhenUsed="0"/>
+    <w:lsdException w:name="Medium Shading 1 Accent 5" w:semiHidden="0" w:uiPriority="63" w:unhideWhenUsed="0"/>
+    <w:lsdException w:name="Medium Shading 2 Accent 5" w:semiHidden="0" w:uiPriority="64" w:unhideWhenUsed="0"/>
+    <w:lsdException w:name="Medium List 1 Accent 5" w:semiHidden="0" w:uiPriority="65" w:unhideWhenUsed="0"/>
+    <w:lsdException w:name="Medium List 2 Accent 5" w:semiHidden="0" w:uiPriority="66" w:unhideWhenUsed="0"/>
+    <w:lsdException w:name="Medium Grid 1 Accent 5" w:semiHidden="0" w:uiPriority="67" w:unhideWhenUsed="0"/>
+    <w:lsdException w:name="Medium Grid 2 Accent 5" w:semiHidden="0" w:uiPriority="68" w:unhideWhenUsed="0"/>
+    <w:lsdException w:name="Medium Grid 3 Accent 5" w:semiHidden="0" w:uiPriority="69" w:unhideWhenUsed="0"/>
+    <w:lsdException w:name="Dark List Accent 5" w:semiHidden="0" w:uiPriority="70" w:unhideWhenUsed="0"/>
+    <w:lsdException w:name="Colorful Shading Accent 5" w:semiHidden="0" w:uiPriority="71" w:unhideWhenUsed="0"/>
+    <w:lsdException w:name="Colorful List Accent 5" w:semiHidden="0" w:uiPriority="72" w:unhideWhenUsed="0"/>
+    <w:lsdException w:name="Colorful Grid Accent 5" w:semiHidden="0" w:uiPriority="73" w:unhideWhenUsed="0"/>
+    <w:lsdException w:name="Light Shading Accent 6" w:semiHidden="0" w:uiPriority="60" w:unhideWhenUsed="0"/>
+    <w:lsdException w:name="Light List Accent 6" w:semiHidden="0" w:uiPriority="61" w:unhideWhenUsed="0"/>
+    <w:lsdException w:name="Light Grid Accent 6" w:semiHidden="0" w:uiPriority="62" w:unhideWhenUsed="0"/>
+    <w:lsdException w:name="Medium Shading 1 Accent 6" w:semiHidden="0" w:uiPriority="63" w:unhideWhenUsed="0"/>
+    <w:lsdException w:name="Medium Shading 2 Accent 6" w:semiHidden="0" w:uiPriority="64" w:unhideWhenUsed="0"/>
+    <w:lsdException w:name="Medium List 1 Accent 6" w:semiHidden="0" w:uiPriority="65" w:unhideWhenUsed="0"/>
+    <w:lsdException w:name="Medium List 2 Accent 6" w:semiHidden="0" w:uiPriority="66" w:unhideWhenUsed="0"/>
+    <w:lsdException w:name="Medium Grid 1 Accent 6" w:semiHidden="0" w:uiPriority="67" w:unhideWhenUsed="0"/>
+    <w:lsdException w:name="Medium Grid 2 Accent 6" w:semiHidden="0" w:uiPriority="68" w:unhideWhenUsed="0"/>
+    <w:lsdException w:name="Medium Grid 3 Accent 6" w:semiHidden="0" w:uiPriority="69" w:unhideWhenUsed="0"/>
+    <w:lsdException w:name="Dark List Accent 6" w:semiHidden="0" w:uiPriority="70" w:unhideWhenUsed="0"/>
+    <w:lsdException w:name="Colorful Shading Accent 6" w:semiHidden="0" w:uiPriority="71" w:unhideWhenUsed="0"/>
+    <w:lsdException w:name="Colorful List Accent 6" w:semiHidden="0" w:uiPriority="72" w:unhideWhenUsed="0"/>
+    <w:lsdException w:name="Colorful Grid Accent 6" w:semiHidden="0" w:uiPriority="73" w:unhideWhenUsed="0"/>
+    <w:lsdException w:name="Subtle Emphasis" w:semiHidden="0" w:uiPriority="19" w:unhideWhenUsed="0" w:qFormat="1"/>
+    <w:lsdException w:name="Intense Emphasis" w:semiHidden="0" w:uiPriority="21" w:unhideWhenUsed="0" w:qFormat="1"/>
+    <w:lsdException w:name="Subtle Reference" w:semiHidden="0" w:uiPriority="31" w:unhideWhenUsed="0" w:qFormat="1"/>
+    <w:lsdException w:name="Intense Reference" w:semiHidden="0" w:uiPriority="32" w:unhideWhenUsed="0" w:qFormat="1"/>
+    <w:lsdException w:name="Book Title" w:semiHidden="0" w:uiPriority="33" w:unhideWhenUsed="0" w:qFormat="1"/>
+    <w:lsdException w:name="Bibliography" w:uiPriority="37"/>
+    <w:lsdException w:name="TOC Heading" w:uiPriority="39" w:qFormat="1"/>
+  </w:latentStyles>
+  <w:style w:type="paragraph" w:default="1" w:styleId="Normal">
+    <w:name w:val="Normal"/>
+    <w:qFormat/>
+  </w:style>
+  <w:style w:type="character" w:default="1" w:styleId="DefaultParagraphFont">
+    <w:name w:val="Default Paragraph Font"/>
+    <w:uiPriority w:val="1"/>
+    <w:semiHidden/>
+    <w:unhideWhenUsed/>
+  </w:style>
+  <w:style w:type="table" w:default="1" w:styleId="TableNormal">
+    <w:name w:val="Normal Table"/>
+    <w:uiPriority w:val="99"/>
+    <w:semiHidden/>
+    <w:unhideWhenUsed/>
+    <w:qFormat/>
+    <w:tblPr>
+      <w:tblInd w:w="0" w:type="dxa"/>
+      <w:tblCellMar>
+        <w:top w:w="0" w:type="dxa"/>
+        <w:left w:w="108" w:type="dxa"/>
+        <w:bottom w:w="0" w:type="dxa"/>
+        <w:right w:w="108" w:type="dxa"/>
+      </w:tblCellMar>
+    </w:tblPr>
+  </w:style>
+  <w:style w:type="numbering" w:default="1" w:styleId="NoList">
+    <w:name w:val="No List"/>
+    <w:uiPriority w:val="99"/>
+    <w:semiHidden/>
+    <w:unhideWhenUsed/>
+  </w:style>
+  <w:style w:type="paragraph" w:customStyle="1" w:styleId="F102B2D33BC149828C203BB9467FF1A7">
+    <w:name w:val="F102B2D33BC149828C203BB9467FF1A7"/>
+    <w:rsid w:val="00C942FD"/>
+  </w:style>
+  <w:style w:type="paragraph" w:customStyle="1" w:styleId="E93FED7BB3DC4D91B33B2F80DA76E134">
+    <w:name w:val="E93FED7BB3DC4D91B33B2F80DA76E134"/>
+    <w:rsid w:val="00C942FD"/>
+  </w:style>
+  <w:style w:type="paragraph" w:customStyle="1" w:styleId="C36AC30BDC6943D1B51DF6BA7BE6209D">
+    <w:name w:val="C36AC30BDC6943D1B51DF6BA7BE6209D"/>
+    <w:rsid w:val="00C942FD"/>
+  </w:style>
+  <w:style w:type="paragraph" w:customStyle="1" w:styleId="B5C597C6D18049E89731FEFCE70810F7">
+    <w:name w:val="B5C597C6D18049E89731FEFCE70810F7"/>
+    <w:rsid w:val="00C942FD"/>
+  </w:style>
+  <w:style w:type="paragraph" w:customStyle="1" w:styleId="5EF5F57C0E3148278C3F25949EBD1ECF">
+    <w:name w:val="5EF5F57C0E3148278C3F25949EBD1ECF"/>
+    <w:rsid w:val="00C942FD"/>
+  </w:style>
+  <w:style w:type="paragraph" w:customStyle="1" w:styleId="220742236CD845CDB9221EA9F059FE3E">
+    <w:name w:val="220742236CD845CDB9221EA9F059FE3E"/>
+    <w:rsid w:val="00C942FD"/>
+  </w:style>
+  <w:style w:type="paragraph" w:customStyle="1" w:styleId="6E0D29B6E93748FBA595B825030BFFD9">
+    <w:name w:val="6E0D29B6E93748FBA595B825030BFFD9"/>
+    <w:rsid w:val="00C942FD"/>
+  </w:style>
+  <w:style w:type="paragraph" w:customStyle="1" w:styleId="C84D1CBF02F9434DBD9884C7D6C9B394">
+    <w:name w:val="C84D1CBF02F9434DBD9884C7D6C9B394"/>
+    <w:rsid w:val="00C942FD"/>
+  </w:style>
+</w:styles>
+</file>
+
+<file path=word/glossary/webSettings.xml><?xml version="1.0" encoding="utf-8"?>
+<w:webSettings xmlns:r="http://schemas.openxmlformats.org/officeDocument/2006/relationships" xmlns:w="http://schemas.openxmlformats.org/wordprocessingml/2006/main">
+  <w:optimizeForBrowser/>
+</w:webSettings>
 </file>
 
 <file path=word/theme/theme1.xml><?xml version="1.0" encoding="utf-8"?>
@@ -12566,4 +13206,23 @@
   <a:objectDefaults/>
   <a:extraClrSchemeLst/>
 </a:theme>
+</file>
+
+<file path=customXml/item1.xml><?xml version="1.0" encoding="utf-8"?>
+<CoverPageProperties xmlns="http://schemas.microsoft.com/office/2006/coverPageProps">
+  <PublishDate/>
+  <Abstract>A description of versioning</Abstract>
+  <CompanyAddress/>
+  <CompanyPhone/>
+  <CompanyFax/>
+  <CompanyEmail/>
+</CoverPageProperties>
+</file>
+
+<file path=customXml/itemProps1.xml><?xml version="1.0" encoding="utf-8"?>
+<ds:datastoreItem xmlns:ds="http://schemas.openxmlformats.org/officeDocument/2006/customXml" ds:itemID="{55AF091B-3C7A-41E3-B477-F2FDAA23CFDA}">
+  <ds:schemaRefs>
+    <ds:schemaRef ds:uri="http://schemas.microsoft.com/office/2006/coverPageProps"/>
+  </ds:schemaRefs>
+</ds:datastoreItem>
 </file>
</xml_diff>